<commit_message>
Start describing my GA modifications, make compile with exit code 0
</commit_message>
<xml_diff>
--- a/ItmoStars портфолио.docx
+++ b/ItmoStars портфолио.docx
@@ -585,6 +585,31 @@
           <w:rFonts w:ascii="Times New Roman" w:hAnsi="Times New Roman" w:cs="Times New Roman"/>
           <w:sz w:val="24"/>
           <w:szCs w:val="24"/>
+        </w:rPr>
+      </w:pPr>
+      <w:r>
+        <w:rPr>
+          <w:rFonts w:ascii="Times New Roman" w:hAnsi="Times New Roman" w:cs="Times New Roman"/>
+          <w:sz w:val="24"/>
+          <w:szCs w:val="24"/>
+        </w:rPr>
+        <w:t xml:space="preserve">… несмотря на то, что … связана с роботом, </w:t>
+      </w:r>
+      <w:r>
+        <w:rPr>
+          <w:rFonts w:ascii="Times New Roman" w:hAnsi="Times New Roman" w:cs="Times New Roman"/>
+          <w:sz w:val="24"/>
+          <w:szCs w:val="24"/>
+        </w:rPr>
+        <w:t>именно программа и относится к ПМИ (пояснить!)</w:t>
+      </w:r>
+    </w:p>
+    <w:p>
+      <w:pPr>
+        <w:rPr>
+          <w:rFonts w:ascii="Times New Roman" w:hAnsi="Times New Roman" w:cs="Times New Roman"/>
+          <w:sz w:val="24"/>
+          <w:szCs w:val="24"/>
           <w:u w:val="single"/>
         </w:rPr>
       </w:pPr>
@@ -773,26 +798,26 @@
           <w:szCs w:val="24"/>
           <w:u w:val="single"/>
         </w:rPr>
-        <w:t>_____________________________________________________________________________</w:t>
-      </w:r>
-    </w:p>
-    <w:p>
-      <w:pPr>
-        <w:rPr>
-          <w:rFonts w:ascii="Times New Roman" w:hAnsi="Times New Roman" w:cs="Times New Roman"/>
-          <w:sz w:val="24"/>
-          <w:szCs w:val="24"/>
-          <w:u w:val="single"/>
-        </w:rPr>
-      </w:pPr>
-      <w:r>
-        <w:rPr>
-          <w:rFonts w:ascii="Times New Roman" w:hAnsi="Times New Roman" w:cs="Times New Roman"/>
-          <w:sz w:val="24"/>
-          <w:szCs w:val="24"/>
-          <w:u w:val="single"/>
-        </w:rPr>
         <w:lastRenderedPageBreak/>
+        <w:t>_____________________________________________________________________________</w:t>
+      </w:r>
+    </w:p>
+    <w:p>
+      <w:pPr>
+        <w:rPr>
+          <w:rFonts w:ascii="Times New Roman" w:hAnsi="Times New Roman" w:cs="Times New Roman"/>
+          <w:sz w:val="24"/>
+          <w:szCs w:val="24"/>
+          <w:u w:val="single"/>
+        </w:rPr>
+      </w:pPr>
+      <w:r>
+        <w:rPr>
+          <w:rFonts w:ascii="Times New Roman" w:hAnsi="Times New Roman" w:cs="Times New Roman"/>
+          <w:sz w:val="24"/>
+          <w:szCs w:val="24"/>
+          <w:u w:val="single"/>
+        </w:rPr>
         <w:t>_____________________________________________________________________________</w:t>
       </w:r>
     </w:p>

</xml_diff>

<commit_message>
Spell checking in painter text
</commit_message>
<xml_diff>
--- a/ItmoStars портфолио.docx
+++ b/ItmoStars портфолио.docx
@@ -1,6 +1,6 @@
 
 <file path=word/document.xml><?xml version="1.0" encoding="utf-8"?>
-<w:document xmlns:wpc="http://schemas.microsoft.com/office/word/2010/wordprocessingCanvas" xmlns:cx="http://schemas.microsoft.com/office/drawing/2014/chartex" xmlns:cx1="http://schemas.microsoft.com/office/drawing/2015/9/8/chartex" xmlns:cx2="http://schemas.microsoft.com/office/drawing/2015/10/21/chartex" xmlns:cx3="http://schemas.microsoft.com/office/drawing/2016/5/9/chartex" xmlns:cx4="http://schemas.microsoft.com/office/drawing/2016/5/10/chartex" xmlns:cx5="http://schemas.microsoft.com/office/drawing/2016/5/11/chartex" xmlns:cx6="http://schemas.microsoft.com/office/drawing/2016/5/12/chartex" xmlns:cx7="http://schemas.microsoft.com/office/drawing/2016/5/13/chartex" xmlns:cx8="http://schemas.microsoft.com/office/drawing/2016/5/14/chartex" xmlns:mc="http://schemas.openxmlformats.org/markup-compatibility/2006" xmlns:aink="http://schemas.microsoft.com/office/drawing/2016/ink" xmlns:am3d="http://schemas.microsoft.com/office/drawing/2017/model3d" xmlns:o="urn:schemas-microsoft-com:office:office" xmlns:r="http://schemas.openxmlformats.org/officeDocument/2006/relationships" xmlns:m="http://schemas.openxmlformats.org/officeDocument/2006/math" xmlns:v="urn:schemas-microsoft-com:vml" xmlns:wp14="http://schemas.microsoft.com/office/word/2010/wordprocessingDrawing" xmlns:wp="http://schemas.openxmlformats.org/drawingml/2006/wordprocessingDrawing" xmlns:w10="urn:schemas-microsoft-com:office:word" xmlns:w="http://schemas.openxmlformats.org/wordprocessingml/2006/main" xmlns:w14="http://schemas.microsoft.com/office/word/2010/wordml" xmlns:w15="http://schemas.microsoft.com/office/word/2012/wordml" xmlns:w16cex="http://schemas.microsoft.com/office/word/2018/wordml/cex" xmlns:w16cid="http://schemas.microsoft.com/office/word/2016/wordml/cid" xmlns:w16="http://schemas.microsoft.com/office/word/2018/wordml" xmlns:w16se="http://schemas.microsoft.com/office/word/2015/wordml/symex" xmlns:wpg="http://schemas.microsoft.com/office/word/2010/wordprocessingGroup" xmlns:wpi="http://schemas.microsoft.com/office/word/2010/wordprocessingInk" xmlns:wne="http://schemas.microsoft.com/office/word/2006/wordml" xmlns:wps="http://schemas.microsoft.com/office/word/2010/wordprocessingShape" mc:Ignorable="w14 w15 w16se w16cid w16 w16cex wp14">
+<w:document xmlns:wpc="http://schemas.microsoft.com/office/word/2010/wordprocessingCanvas" xmlns:cx="http://schemas.microsoft.com/office/drawing/2014/chartex" xmlns:cx1="http://schemas.microsoft.com/office/drawing/2015/9/8/chartex" xmlns:cx2="http://schemas.microsoft.com/office/drawing/2015/10/21/chartex" xmlns:cx3="http://schemas.microsoft.com/office/drawing/2016/5/9/chartex" xmlns:cx4="http://schemas.microsoft.com/office/drawing/2016/5/10/chartex" xmlns:cx5="http://schemas.microsoft.com/office/drawing/2016/5/11/chartex" xmlns:cx6="http://schemas.microsoft.com/office/drawing/2016/5/12/chartex" xmlns:cx7="http://schemas.microsoft.com/office/drawing/2016/5/13/chartex" xmlns:cx8="http://schemas.microsoft.com/office/drawing/2016/5/14/chartex" xmlns:mc="http://schemas.openxmlformats.org/markup-compatibility/2006" xmlns:aink="http://schemas.microsoft.com/office/drawing/2016/ink" xmlns:am3d="http://schemas.microsoft.com/office/drawing/2017/model3d" xmlns:o="urn:schemas-microsoft-com:office:office" xmlns:r="http://schemas.openxmlformats.org/officeDocument/2006/relationships" xmlns:m="http://schemas.openxmlformats.org/officeDocument/2006/math" xmlns:v="urn:schemas-microsoft-com:vml" xmlns:wp14="http://schemas.microsoft.com/office/word/2010/wordprocessingDrawing" xmlns:wp="http://schemas.openxmlformats.org/drawingml/2006/wordprocessingDrawing" xmlns:w10="urn:schemas-microsoft-com:office:word" xmlns:w="http://schemas.openxmlformats.org/wordprocessingml/2006/main" xmlns:w14="http://schemas.microsoft.com/office/word/2010/wordml" xmlns:w15="http://schemas.microsoft.com/office/word/2012/wordml" xmlns:w16cex="http://schemas.microsoft.com/office/word/2018/wordml/cex" xmlns:w16cid="http://schemas.microsoft.com/office/word/2016/wordml/cid" xmlns:w16="http://schemas.microsoft.com/office/word/2018/wordml" xmlns:w16sdtdh="http://schemas.microsoft.com/office/word/2020/wordml/sdtdatahash" xmlns:w16se="http://schemas.microsoft.com/office/word/2015/wordml/symex" xmlns:wpg="http://schemas.microsoft.com/office/word/2010/wordprocessingGroup" xmlns:wpi="http://schemas.microsoft.com/office/word/2010/wordprocessingInk" xmlns:wne="http://schemas.microsoft.com/office/word/2006/wordml" xmlns:wps="http://schemas.microsoft.com/office/word/2010/wordprocessingShape" mc:Ignorable="w14 w15 w16se w16cid w16 w16cex w16sdtdh wp14">
   <w:body>
     <w:p>
       <w:pPr>
@@ -209,16 +209,7 @@
           <w:sz w:val="24"/>
           <w:szCs w:val="24"/>
         </w:rPr>
-        <w:t>+</w:t>
-      </w:r>
-      <w:proofErr w:type="gramStart"/>
-      <w:r>
-        <w:rPr>
-          <w:rFonts w:ascii="Times New Roman" w:hAnsi="Times New Roman" w:cs="Times New Roman"/>
-          <w:sz w:val="24"/>
-          <w:szCs w:val="24"/>
-        </w:rPr>
-        <w:t xml:space="preserve">79995163856 </w:t>
+        <w:t xml:space="preserve">+79995163856 </w:t>
       </w:r>
       <w:r>
         <w:rPr>
@@ -228,7 +219,6 @@
         </w:rPr>
         <w:t>;</w:t>
       </w:r>
-      <w:proofErr w:type="gramEnd"/>
       <w:r>
         <w:rPr>
           <w:rFonts w:ascii="Times New Roman" w:hAnsi="Times New Roman" w:cs="Times New Roman"/>
@@ -314,7 +304,7 @@
           <w:sz w:val="24"/>
           <w:szCs w:val="24"/>
         </w:rPr>
-        <w:t>VK (при наличии):</w:t>
+        <w:t>VK:</w:t>
       </w:r>
       <w:r>
         <w:rPr>
@@ -549,13 +539,17 @@
       <w:pPr>
         <w:rPr>
           <w:rFonts w:ascii="Times New Roman" w:hAnsi="Times New Roman" w:cs="Times New Roman"/>
-          <w:sz w:val="24"/>
-          <w:szCs w:val="24"/>
-        </w:rPr>
-      </w:pPr>
-      <w:r>
-        <w:rPr>
-          <w:rFonts w:ascii="Times New Roman" w:hAnsi="Times New Roman" w:cs="Times New Roman"/>
+          <w:i/>
+          <w:iCs/>
+          <w:sz w:val="24"/>
+          <w:szCs w:val="24"/>
+        </w:rPr>
+      </w:pPr>
+      <w:r>
+        <w:rPr>
+          <w:rFonts w:ascii="Times New Roman" w:hAnsi="Times New Roman" w:cs="Times New Roman"/>
+          <w:i/>
+          <w:iCs/>
           <w:sz w:val="24"/>
           <w:szCs w:val="24"/>
         </w:rPr>
@@ -576,36 +570,1080 @@
           <w:sz w:val="24"/>
           <w:szCs w:val="24"/>
         </w:rPr>
-        <w:t xml:space="preserve">Программа написана в рамках работы в лаборатории робототехники ИТМО.  </w:t>
-      </w:r>
-    </w:p>
-    <w:p>
-      <w:pPr>
-        <w:rPr>
-          <w:rFonts w:ascii="Times New Roman" w:hAnsi="Times New Roman" w:cs="Times New Roman"/>
-          <w:sz w:val="24"/>
-          <w:szCs w:val="24"/>
-        </w:rPr>
-      </w:pPr>
-      <w:r>
-        <w:rPr>
-          <w:rFonts w:ascii="Times New Roman" w:hAnsi="Times New Roman" w:cs="Times New Roman"/>
-          <w:sz w:val="24"/>
-          <w:szCs w:val="24"/>
-        </w:rPr>
-        <w:t xml:space="preserve">… несмотря на то, что … связана с роботом, </w:t>
-      </w:r>
-      <w:r>
-        <w:rPr>
-          <w:rFonts w:ascii="Times New Roman" w:hAnsi="Times New Roman" w:cs="Times New Roman"/>
-          <w:sz w:val="24"/>
-          <w:szCs w:val="24"/>
-        </w:rPr>
-        <w:t>именно программа и относится к ПМИ (пояснить!)</w:t>
-      </w:r>
-    </w:p>
-    <w:p>
-      <w:pPr>
+        <w:t>Робот-художник — устройство, умеющее рисовать картины кистью на холсте.</w:t>
+      </w:r>
+      <w:r>
+        <w:rPr>
+          <w:rFonts w:ascii="Times New Roman" w:hAnsi="Times New Roman" w:cs="Times New Roman"/>
+          <w:sz w:val="24"/>
+          <w:szCs w:val="24"/>
+        </w:rPr>
+        <w:t xml:space="preserve"> </w:t>
+      </w:r>
+      <w:r>
+        <w:rPr>
+          <w:rFonts w:ascii="Times New Roman" w:hAnsi="Times New Roman" w:cs="Times New Roman"/>
+          <w:sz w:val="24"/>
+          <w:szCs w:val="24"/>
+        </w:rPr>
+        <w:t>Однако подготовка данных для него, а именно — представление картины в виде набора мазков, которые художник будет рисовать, — не менее интересная задача, которой зачастую уделяют недостаточно времени и из-за этого теряют в качестве рисунка.</w:t>
+      </w:r>
+      <w:r>
+        <w:rPr>
+          <w:rFonts w:ascii="Times New Roman" w:hAnsi="Times New Roman" w:cs="Times New Roman"/>
+          <w:sz w:val="24"/>
+          <w:szCs w:val="24"/>
+        </w:rPr>
+        <w:t xml:space="preserve"> </w:t>
+      </w:r>
+      <w:r>
+        <w:rPr>
+          <w:rFonts w:ascii="Times New Roman" w:hAnsi="Times New Roman" w:cs="Times New Roman"/>
+          <w:sz w:val="24"/>
+          <w:szCs w:val="24"/>
+        </w:rPr>
+        <w:t>Именно этой задачей я занимался.</w:t>
+      </w:r>
+    </w:p>
+    <w:p>
+      <w:pPr>
+        <w:rPr>
+          <w:rFonts w:ascii="Times New Roman" w:hAnsi="Times New Roman" w:cs="Times New Roman"/>
+          <w:sz w:val="24"/>
+          <w:szCs w:val="24"/>
+        </w:rPr>
+      </w:pPr>
+      <w:r>
+        <w:rPr>
+          <w:rFonts w:ascii="Times New Roman" w:hAnsi="Times New Roman" w:cs="Times New Roman"/>
+          <w:sz w:val="24"/>
+          <w:szCs w:val="24"/>
+        </w:rPr>
+        <w:t>Что же качается механической части,</w:t>
+      </w:r>
+      <w:r>
+        <w:rPr>
+          <w:rFonts w:ascii="Times New Roman" w:hAnsi="Times New Roman" w:cs="Times New Roman"/>
+          <w:sz w:val="24"/>
+          <w:szCs w:val="24"/>
+        </w:rPr>
+        <w:t xml:space="preserve"> </w:t>
+      </w:r>
+      <w:r>
+        <w:rPr>
+          <w:rFonts w:ascii="Times New Roman" w:hAnsi="Times New Roman" w:cs="Times New Roman"/>
+          <w:sz w:val="24"/>
+          <w:szCs w:val="24"/>
+        </w:rPr>
+        <w:t>то</w:t>
+      </w:r>
+      <w:r>
+        <w:rPr>
+          <w:rFonts w:ascii="Times New Roman" w:hAnsi="Times New Roman" w:cs="Times New Roman"/>
+          <w:sz w:val="24"/>
+          <w:szCs w:val="24"/>
+        </w:rPr>
+        <w:t xml:space="preserve"> </w:t>
+      </w:r>
+      <w:r>
+        <w:rPr>
+          <w:rFonts w:ascii="Times New Roman" w:hAnsi="Times New Roman" w:cs="Times New Roman"/>
+          <w:sz w:val="24"/>
+          <w:szCs w:val="24"/>
+        </w:rPr>
+        <w:t xml:space="preserve">ей занимались </w:t>
+      </w:r>
+      <w:r>
+        <w:rPr>
+          <w:rFonts w:ascii="Times New Roman" w:hAnsi="Times New Roman" w:cs="Times New Roman"/>
+          <w:sz w:val="24"/>
+          <w:szCs w:val="24"/>
+        </w:rPr>
+        <w:t>соавторы</w:t>
+      </w:r>
+      <w:r>
+        <w:rPr>
+          <w:rFonts w:ascii="Times New Roman" w:hAnsi="Times New Roman" w:cs="Times New Roman"/>
+          <w:sz w:val="24"/>
+          <w:szCs w:val="24"/>
+        </w:rPr>
+        <w:t xml:space="preserve"> — студенты </w:t>
+      </w:r>
+      <w:proofErr w:type="spellStart"/>
+      <w:r>
+        <w:rPr>
+          <w:rFonts w:ascii="Times New Roman" w:hAnsi="Times New Roman" w:cs="Times New Roman"/>
+          <w:sz w:val="24"/>
+          <w:szCs w:val="24"/>
+        </w:rPr>
+        <w:t>второго</w:t>
+      </w:r>
+      <w:r>
+        <w:rPr>
+          <w:rFonts w:ascii="Times New Roman" w:hAnsi="Times New Roman" w:cs="Times New Roman"/>
+          <w:sz w:val="24"/>
+          <w:szCs w:val="24"/>
+        </w:rPr>
+        <w:t>→</w:t>
+      </w:r>
+      <w:r>
+        <w:rPr>
+          <w:rFonts w:ascii="Times New Roman" w:hAnsi="Times New Roman" w:cs="Times New Roman"/>
+          <w:sz w:val="24"/>
+          <w:szCs w:val="24"/>
+        </w:rPr>
+        <w:t>третьего</w:t>
+      </w:r>
+      <w:proofErr w:type="spellEnd"/>
+      <w:r>
+        <w:rPr>
+          <w:rFonts w:ascii="Times New Roman" w:hAnsi="Times New Roman" w:cs="Times New Roman"/>
+          <w:sz w:val="24"/>
+          <w:szCs w:val="24"/>
+        </w:rPr>
+        <w:t xml:space="preserve"> </w:t>
+      </w:r>
+      <w:r>
+        <w:rPr>
+          <w:rFonts w:ascii="Times New Roman" w:hAnsi="Times New Roman" w:cs="Times New Roman"/>
+          <w:sz w:val="24"/>
+          <w:szCs w:val="24"/>
+        </w:rPr>
+        <w:t>курса</w:t>
+      </w:r>
+      <w:r>
+        <w:rPr>
+          <w:rFonts w:ascii="Times New Roman" w:hAnsi="Times New Roman" w:cs="Times New Roman"/>
+          <w:sz w:val="24"/>
+          <w:szCs w:val="24"/>
+        </w:rPr>
+        <w:t xml:space="preserve"> ИТМО по направлению робототехники</w:t>
+      </w:r>
+      <w:r>
+        <w:rPr>
+          <w:rFonts w:ascii="Times New Roman" w:hAnsi="Times New Roman" w:cs="Times New Roman"/>
+          <w:sz w:val="24"/>
+          <w:szCs w:val="24"/>
+        </w:rPr>
+        <w:t xml:space="preserve">: </w:t>
+      </w:r>
+      <w:r>
+        <w:rPr>
+          <w:rFonts w:ascii="Times New Roman" w:hAnsi="Times New Roman" w:cs="Times New Roman"/>
+          <w:sz w:val="24"/>
+          <w:szCs w:val="24"/>
+        </w:rPr>
+        <w:t>Василий</w:t>
+      </w:r>
+      <w:r>
+        <w:rPr>
+          <w:rFonts w:ascii="Times New Roman" w:hAnsi="Times New Roman" w:cs="Times New Roman"/>
+          <w:sz w:val="24"/>
+          <w:szCs w:val="24"/>
+        </w:rPr>
+        <w:t xml:space="preserve"> </w:t>
+      </w:r>
+      <w:r>
+        <w:rPr>
+          <w:rFonts w:ascii="Times New Roman" w:hAnsi="Times New Roman" w:cs="Times New Roman"/>
+          <w:sz w:val="24"/>
+          <w:szCs w:val="24"/>
+        </w:rPr>
+        <w:t>Дунаев</w:t>
+      </w:r>
+      <w:r>
+        <w:rPr>
+          <w:rFonts w:ascii="Times New Roman" w:hAnsi="Times New Roman" w:cs="Times New Roman"/>
+          <w:sz w:val="24"/>
+          <w:szCs w:val="24"/>
+        </w:rPr>
+        <w:t xml:space="preserve">, </w:t>
+      </w:r>
+      <w:r>
+        <w:rPr>
+          <w:rFonts w:ascii="Times New Roman" w:hAnsi="Times New Roman" w:cs="Times New Roman"/>
+          <w:sz w:val="24"/>
+          <w:szCs w:val="24"/>
+        </w:rPr>
+        <w:t>Арсений Попов</w:t>
+      </w:r>
+      <w:r>
+        <w:rPr>
+          <w:sz w:val="24"/>
+          <w:szCs w:val="24"/>
+        </w:rPr>
+        <w:t>.</w:t>
+      </w:r>
+      <w:r>
+        <w:t xml:space="preserve"> </w:t>
+      </w:r>
+      <w:r>
+        <w:rPr>
+          <w:rFonts w:ascii="Times New Roman" w:hAnsi="Times New Roman" w:cs="Times New Roman"/>
+          <w:sz w:val="24"/>
+          <w:szCs w:val="24"/>
+        </w:rPr>
+        <w:t>В</w:t>
+      </w:r>
+      <w:r>
+        <w:rPr>
+          <w:rFonts w:ascii="Times New Roman" w:hAnsi="Times New Roman" w:cs="Times New Roman"/>
+          <w:sz w:val="24"/>
+          <w:szCs w:val="24"/>
+        </w:rPr>
+        <w:t xml:space="preserve"> данный момент уже было произведено несколько тестовых запусков.</w:t>
+      </w:r>
+      <w:r>
+        <w:rPr>
+          <w:rFonts w:ascii="Times New Roman" w:hAnsi="Times New Roman" w:cs="Times New Roman"/>
+          <w:sz w:val="24"/>
+          <w:szCs w:val="24"/>
+        </w:rPr>
+        <w:t xml:space="preserve"> </w:t>
+      </w:r>
+      <w:r>
+        <w:rPr>
+          <w:rFonts w:ascii="Times New Roman" w:hAnsi="Times New Roman" w:cs="Times New Roman"/>
+          <w:sz w:val="24"/>
+          <w:szCs w:val="24"/>
+        </w:rPr>
+        <w:t xml:space="preserve">Пример работы робота можно найти по ссылке </w:t>
+      </w:r>
+      <w:hyperlink r:id="rId5" w:history="1">
+        <w:r>
+          <w:rPr>
+            <w:rStyle w:val="a3"/>
+            <w:rFonts w:ascii="Times New Roman" w:hAnsi="Times New Roman" w:cs="Times New Roman"/>
+            <w:sz w:val="24"/>
+            <w:szCs w:val="24"/>
+          </w:rPr>
+          <w:t>https://youtu.be/V8-YITMag_I</w:t>
+        </w:r>
+      </w:hyperlink>
+      <w:r>
+        <w:rPr>
+          <w:rFonts w:ascii="Times New Roman" w:hAnsi="Times New Roman" w:cs="Times New Roman"/>
+          <w:sz w:val="24"/>
+          <w:szCs w:val="24"/>
+        </w:rPr>
+        <w:t>.</w:t>
+      </w:r>
+    </w:p>
+    <w:p>
+      <w:pPr>
+        <w:rPr>
+          <w:rFonts w:ascii="Times New Roman" w:hAnsi="Times New Roman" w:cs="Times New Roman"/>
+          <w:sz w:val="24"/>
+          <w:szCs w:val="24"/>
+        </w:rPr>
+      </w:pPr>
+      <w:r>
+        <w:rPr>
+          <w:rFonts w:ascii="Times New Roman" w:hAnsi="Times New Roman" w:cs="Times New Roman"/>
+          <w:sz w:val="24"/>
+          <w:szCs w:val="24"/>
+        </w:rPr>
+        <w:t>Программа написана в рамках работы в лаборатории робототехники ИТМО.</w:t>
+      </w:r>
+      <w:r>
+        <w:rPr>
+          <w:rFonts w:ascii="Times New Roman" w:hAnsi="Times New Roman" w:cs="Times New Roman"/>
+          <w:sz w:val="24"/>
+          <w:szCs w:val="24"/>
+        </w:rPr>
+        <w:t xml:space="preserve"> </w:t>
+      </w:r>
+      <w:r>
+        <w:rPr>
+          <w:rFonts w:ascii="Times New Roman" w:hAnsi="Times New Roman" w:cs="Times New Roman"/>
+          <w:sz w:val="24"/>
+          <w:szCs w:val="24"/>
+        </w:rPr>
+        <w:t xml:space="preserve">Однако </w:t>
+      </w:r>
+      <w:r>
+        <w:rPr>
+          <w:rFonts w:ascii="Times New Roman" w:hAnsi="Times New Roman" w:cs="Times New Roman"/>
+          <w:sz w:val="24"/>
+          <w:szCs w:val="24"/>
+        </w:rPr>
+        <w:t>из-за коронавирусных ограничений и того, что для написания программы не требуется помещение лаборатории, я в ней появлялся редко</w:t>
+      </w:r>
+      <w:r>
+        <w:rPr>
+          <w:rFonts w:ascii="Times New Roman" w:hAnsi="Times New Roman" w:cs="Times New Roman"/>
+          <w:sz w:val="24"/>
+          <w:szCs w:val="24"/>
+        </w:rPr>
+        <w:t xml:space="preserve">, но </w:t>
+      </w:r>
+      <w:r>
+        <w:rPr>
+          <w:rFonts w:ascii="Times New Roman" w:hAnsi="Times New Roman" w:cs="Times New Roman"/>
+          <w:sz w:val="24"/>
+          <w:szCs w:val="24"/>
+        </w:rPr>
+        <w:t>поддерживал связь с</w:t>
+      </w:r>
+      <w:r>
+        <w:rPr>
+          <w:rFonts w:ascii="Times New Roman" w:hAnsi="Times New Roman" w:cs="Times New Roman"/>
+          <w:sz w:val="24"/>
+          <w:szCs w:val="24"/>
+        </w:rPr>
+        <w:t xml:space="preserve"> </w:t>
+      </w:r>
+      <w:r>
+        <w:rPr>
+          <w:rFonts w:ascii="Times New Roman" w:hAnsi="Times New Roman" w:cs="Times New Roman"/>
+          <w:sz w:val="24"/>
+          <w:szCs w:val="24"/>
+        </w:rPr>
+        <w:t>соавторами</w:t>
+      </w:r>
+      <w:r>
+        <w:rPr>
+          <w:rFonts w:ascii="Times New Roman" w:hAnsi="Times New Roman" w:cs="Times New Roman"/>
+          <w:sz w:val="24"/>
+          <w:szCs w:val="24"/>
+        </w:rPr>
+        <w:t xml:space="preserve"> </w:t>
+      </w:r>
+      <w:r>
+        <w:rPr>
+          <w:rFonts w:ascii="Times New Roman" w:hAnsi="Times New Roman" w:cs="Times New Roman"/>
+          <w:sz w:val="24"/>
+          <w:szCs w:val="24"/>
+        </w:rPr>
+        <w:t>по интернету</w:t>
+      </w:r>
+      <w:r>
+        <w:rPr>
+          <w:rFonts w:ascii="Times New Roman" w:hAnsi="Times New Roman" w:cs="Times New Roman"/>
+          <w:sz w:val="24"/>
+          <w:szCs w:val="24"/>
+        </w:rPr>
+        <w:t xml:space="preserve">. </w:t>
+      </w:r>
+    </w:p>
+    <w:p>
+      <w:pPr>
+        <w:rPr>
+          <w:rFonts w:ascii="Times New Roman" w:hAnsi="Times New Roman" w:cs="Times New Roman"/>
+          <w:sz w:val="24"/>
+          <w:szCs w:val="24"/>
+        </w:rPr>
+      </w:pPr>
+      <w:r>
+        <w:rPr>
+          <w:rFonts w:ascii="Times New Roman" w:hAnsi="Times New Roman" w:cs="Times New Roman"/>
+          <w:sz w:val="24"/>
+          <w:szCs w:val="24"/>
+        </w:rPr>
+        <w:t>Алгоритмическ</w:t>
+      </w:r>
+      <w:r>
+        <w:rPr>
+          <w:rFonts w:ascii="Times New Roman" w:hAnsi="Times New Roman" w:cs="Times New Roman"/>
+          <w:sz w:val="24"/>
+          <w:szCs w:val="24"/>
+        </w:rPr>
+        <w:t>ая</w:t>
+      </w:r>
+      <w:r>
+        <w:rPr>
+          <w:rFonts w:ascii="Times New Roman" w:hAnsi="Times New Roman" w:cs="Times New Roman"/>
+          <w:sz w:val="24"/>
+          <w:szCs w:val="24"/>
+        </w:rPr>
+        <w:t xml:space="preserve"> часть</w:t>
+      </w:r>
+      <w:r>
+        <w:rPr>
+          <w:rFonts w:ascii="Times New Roman" w:hAnsi="Times New Roman" w:cs="Times New Roman"/>
+          <w:sz w:val="24"/>
+          <w:szCs w:val="24"/>
+        </w:rPr>
+        <w:t xml:space="preserve"> </w:t>
+      </w:r>
+      <w:r>
+        <w:rPr>
+          <w:rFonts w:ascii="Times New Roman" w:hAnsi="Times New Roman" w:cs="Times New Roman"/>
+          <w:sz w:val="24"/>
+          <w:szCs w:val="24"/>
+        </w:rPr>
+        <w:t xml:space="preserve">почти полностью </w:t>
+      </w:r>
+      <w:r>
+        <w:rPr>
+          <w:rFonts w:ascii="Times New Roman" w:hAnsi="Times New Roman" w:cs="Times New Roman"/>
+          <w:sz w:val="24"/>
+          <w:szCs w:val="24"/>
+        </w:rPr>
+        <w:t xml:space="preserve">сделана </w:t>
+      </w:r>
+      <w:r>
+        <w:rPr>
+          <w:rFonts w:ascii="Times New Roman" w:hAnsi="Times New Roman" w:cs="Times New Roman"/>
+          <w:sz w:val="24"/>
+          <w:szCs w:val="24"/>
+        </w:rPr>
+        <w:t>мной</w:t>
+      </w:r>
+      <w:r>
+        <w:rPr>
+          <w:rFonts w:ascii="Times New Roman" w:hAnsi="Times New Roman" w:cs="Times New Roman"/>
+          <w:sz w:val="24"/>
+          <w:szCs w:val="24"/>
+        </w:rPr>
+        <w:t xml:space="preserve">, </w:t>
+      </w:r>
+      <w:r>
+        <w:rPr>
+          <w:rFonts w:ascii="Times New Roman" w:hAnsi="Times New Roman" w:cs="Times New Roman"/>
+          <w:sz w:val="24"/>
+          <w:szCs w:val="24"/>
+        </w:rPr>
+        <w:t xml:space="preserve">Эдуард </w:t>
+      </w:r>
+      <w:proofErr w:type="spellStart"/>
+      <w:r>
+        <w:rPr>
+          <w:rFonts w:ascii="Times New Roman" w:hAnsi="Times New Roman" w:cs="Times New Roman"/>
+          <w:sz w:val="24"/>
+          <w:szCs w:val="24"/>
+        </w:rPr>
+        <w:t>Ахметгалиев</w:t>
+      </w:r>
+      <w:proofErr w:type="spellEnd"/>
+      <w:r>
+        <w:rPr>
+          <w:rFonts w:ascii="Times New Roman" w:hAnsi="Times New Roman" w:cs="Times New Roman"/>
+          <w:sz w:val="24"/>
+          <w:szCs w:val="24"/>
+        </w:rPr>
+        <w:t xml:space="preserve"> </w:t>
+      </w:r>
+      <w:r>
+        <w:rPr>
+          <w:rFonts w:ascii="Times New Roman" w:hAnsi="Times New Roman" w:cs="Times New Roman"/>
+          <w:sz w:val="24"/>
+          <w:szCs w:val="24"/>
+        </w:rPr>
+        <w:t>(</w:t>
+      </w:r>
+      <w:r>
+        <w:rPr>
+          <w:rFonts w:ascii="Times New Roman" w:hAnsi="Times New Roman" w:cs="Times New Roman"/>
+          <w:sz w:val="24"/>
+          <w:szCs w:val="24"/>
+        </w:rPr>
+        <w:t xml:space="preserve">одногруппник </w:t>
+      </w:r>
+      <w:r>
+        <w:rPr>
+          <w:rFonts w:ascii="Times New Roman" w:hAnsi="Times New Roman" w:cs="Times New Roman"/>
+          <w:sz w:val="24"/>
+          <w:szCs w:val="24"/>
+        </w:rPr>
+        <w:t xml:space="preserve">) </w:t>
+      </w:r>
+      <w:r>
+        <w:rPr>
+          <w:rFonts w:ascii="Times New Roman" w:hAnsi="Times New Roman" w:cs="Times New Roman"/>
+          <w:sz w:val="24"/>
+          <w:szCs w:val="24"/>
+        </w:rPr>
+        <w:t xml:space="preserve">для ускорения работы </w:t>
+      </w:r>
+      <w:r>
+        <w:rPr>
+          <w:rFonts w:ascii="Times New Roman" w:hAnsi="Times New Roman" w:cs="Times New Roman"/>
+          <w:sz w:val="24"/>
+          <w:szCs w:val="24"/>
+        </w:rPr>
+        <w:t xml:space="preserve">взял на себя часть </w:t>
+      </w:r>
+      <w:r>
+        <w:rPr>
+          <w:rFonts w:ascii="Times New Roman" w:hAnsi="Times New Roman" w:cs="Times New Roman"/>
+          <w:sz w:val="24"/>
+          <w:szCs w:val="24"/>
+        </w:rPr>
+        <w:t>…</w:t>
+      </w:r>
+      <w:r>
+        <w:rPr>
+          <w:rFonts w:ascii="Times New Roman" w:hAnsi="Times New Roman" w:cs="Times New Roman"/>
+          <w:sz w:val="24"/>
+          <w:szCs w:val="24"/>
+        </w:rPr>
+        <w:t>(</w:t>
+      </w:r>
+      <w:r>
+        <w:rPr>
+          <w:rFonts w:ascii="Times New Roman" w:hAnsi="Times New Roman" w:cs="Times New Roman"/>
+          <w:color w:val="FF0000"/>
+          <w:sz w:val="24"/>
+          <w:szCs w:val="24"/>
+        </w:rPr>
+        <w:t>каких</w:t>
+      </w:r>
+      <w:r>
+        <w:rPr>
+          <w:rFonts w:ascii="Times New Roman" w:hAnsi="Times New Roman" w:cs="Times New Roman"/>
+          <w:sz w:val="24"/>
+          <w:szCs w:val="24"/>
+        </w:rPr>
+        <w:t>, подобрать слово: технических?</w:t>
+      </w:r>
+      <w:r>
+        <w:rPr>
+          <w:rFonts w:ascii="Times New Roman" w:hAnsi="Times New Roman" w:cs="Times New Roman"/>
+          <w:sz w:val="24"/>
+          <w:szCs w:val="24"/>
+        </w:rPr>
+        <w:t>) аспектов</w:t>
+      </w:r>
+      <w:r>
+        <w:rPr>
+          <w:rFonts w:ascii="Times New Roman" w:hAnsi="Times New Roman" w:cs="Times New Roman"/>
+          <w:sz w:val="24"/>
+          <w:szCs w:val="24"/>
+        </w:rPr>
+        <w:t xml:space="preserve"> </w:t>
+      </w:r>
+      <w:r>
+        <w:rPr>
+          <w:rFonts w:ascii="Times New Roman" w:hAnsi="Times New Roman" w:cs="Times New Roman"/>
+          <w:sz w:val="24"/>
+          <w:szCs w:val="24"/>
+        </w:rPr>
+        <w:t xml:space="preserve">на себя: </w:t>
+      </w:r>
+      <w:r>
+        <w:rPr>
+          <w:rFonts w:ascii="Times New Roman" w:hAnsi="Times New Roman" w:cs="Times New Roman"/>
+          <w:sz w:val="24"/>
+          <w:szCs w:val="24"/>
+        </w:rPr>
+        <w:t xml:space="preserve">организацию </w:t>
+      </w:r>
+      <w:proofErr w:type="spellStart"/>
+      <w:r>
+        <w:rPr>
+          <w:rFonts w:ascii="Times New Roman" w:hAnsi="Times New Roman" w:cs="Times New Roman"/>
+          <w:sz w:val="24"/>
+          <w:szCs w:val="24"/>
+        </w:rPr>
+        <w:t>логгирования</w:t>
+      </w:r>
+      <w:proofErr w:type="spellEnd"/>
+      <w:r>
+        <w:rPr>
+          <w:rFonts w:ascii="Times New Roman" w:hAnsi="Times New Roman" w:cs="Times New Roman"/>
+          <w:sz w:val="24"/>
+          <w:szCs w:val="24"/>
+        </w:rPr>
+        <w:t>, работу с</w:t>
+      </w:r>
+      <w:r>
+        <w:rPr>
+          <w:rFonts w:ascii="Times New Roman" w:hAnsi="Times New Roman" w:cs="Times New Roman"/>
+          <w:sz w:val="24"/>
+          <w:szCs w:val="24"/>
+        </w:rPr>
+        <w:t xml:space="preserve"> </w:t>
+      </w:r>
+      <w:proofErr w:type="spellStart"/>
+      <w:r>
+        <w:rPr>
+          <w:rFonts w:ascii="Times New Roman" w:hAnsi="Times New Roman" w:cs="Times New Roman"/>
+          <w:sz w:val="24"/>
+          <w:szCs w:val="24"/>
+          <w:lang w:val="en-US"/>
+        </w:rPr>
+        <w:t>svg</w:t>
+      </w:r>
+      <w:proofErr w:type="spellEnd"/>
+      <w:r>
+        <w:rPr>
+          <w:rFonts w:ascii="Times New Roman" w:hAnsi="Times New Roman" w:cs="Times New Roman"/>
+          <w:sz w:val="24"/>
+          <w:szCs w:val="24"/>
+        </w:rPr>
+        <w:t xml:space="preserve"> и</w:t>
+      </w:r>
+      <w:r>
+        <w:rPr>
+          <w:rFonts w:ascii="Times New Roman" w:hAnsi="Times New Roman" w:cs="Times New Roman"/>
+          <w:sz w:val="24"/>
+          <w:szCs w:val="24"/>
+        </w:rPr>
+        <w:t xml:space="preserve"> </w:t>
+      </w:r>
+      <w:r>
+        <w:rPr>
+          <w:rFonts w:ascii="Times New Roman" w:hAnsi="Times New Roman" w:cs="Times New Roman"/>
+          <w:sz w:val="24"/>
+          <w:szCs w:val="24"/>
+        </w:rPr>
+        <w:t>соотнесение размеров в реальной жизни и на картинке.</w:t>
+      </w:r>
+    </w:p>
+    <w:p>
+      <w:pPr>
+        <w:rPr>
+          <w:rFonts w:ascii="Times New Roman" w:hAnsi="Times New Roman" w:cs="Times New Roman"/>
+          <w:sz w:val="24"/>
+          <w:szCs w:val="24"/>
+        </w:rPr>
+      </w:pPr>
+      <w:r>
+        <w:rPr>
+          <w:rFonts w:ascii="Times New Roman" w:hAnsi="Times New Roman" w:cs="Times New Roman"/>
+          <w:sz w:val="24"/>
+          <w:szCs w:val="24"/>
+        </w:rPr>
+        <w:lastRenderedPageBreak/>
+        <w:t xml:space="preserve">Так выглядит распределение </w:t>
+      </w:r>
+      <w:r>
+        <w:rPr>
+          <w:rFonts w:ascii="Times New Roman" w:hAnsi="Times New Roman" w:cs="Times New Roman"/>
+          <w:sz w:val="24"/>
+          <w:szCs w:val="24"/>
+        </w:rPr>
+        <w:t>добавленных строк и коммитов по людям (</w:t>
+      </w:r>
+      <w:proofErr w:type="spellStart"/>
+      <w:r>
+        <w:rPr>
+          <w:rFonts w:ascii="Times New Roman" w:hAnsi="Times New Roman" w:cs="Times New Roman"/>
+          <w:sz w:val="24"/>
+          <w:szCs w:val="24"/>
+          <w:lang w:val="en-US"/>
+        </w:rPr>
+        <w:t>donRumata</w:t>
+      </w:r>
+      <w:proofErr w:type="spellEnd"/>
+      <w:r>
+        <w:rPr>
+          <w:rFonts w:ascii="Times New Roman" w:hAnsi="Times New Roman" w:cs="Times New Roman"/>
+          <w:sz w:val="24"/>
+          <w:szCs w:val="24"/>
+        </w:rPr>
+        <w:t xml:space="preserve">03 </w:t>
+      </w:r>
+      <w:r>
+        <w:rPr>
+          <w:rFonts w:ascii="Times New Roman" w:hAnsi="Times New Roman" w:cs="Times New Roman"/>
+          <w:sz w:val="24"/>
+          <w:szCs w:val="24"/>
+        </w:rPr>
+        <w:t>-</w:t>
+      </w:r>
+      <w:r>
+        <w:rPr>
+          <w:rFonts w:ascii="Times New Roman" w:hAnsi="Times New Roman" w:cs="Times New Roman"/>
+          <w:sz w:val="24"/>
+          <w:szCs w:val="24"/>
+          <w:lang w:val="en-US"/>
+        </w:rPr>
+        <w:t> </w:t>
+      </w:r>
+      <w:r>
+        <w:rPr>
+          <w:rFonts w:ascii="Times New Roman" w:hAnsi="Times New Roman" w:cs="Times New Roman"/>
+          <w:sz w:val="24"/>
+          <w:szCs w:val="24"/>
+        </w:rPr>
+        <w:t>я):</w:t>
+      </w:r>
+    </w:p>
+    <w:p>
+      <w:pPr>
+        <w:jc w:val="center"/>
+        <w:rPr>
+          <w:rFonts w:ascii="Times New Roman" w:hAnsi="Times New Roman" w:cs="Times New Roman"/>
+          <w:sz w:val="24"/>
+          <w:szCs w:val="24"/>
+        </w:rPr>
+      </w:pPr>
+      <w:r>
+        <w:rPr>
+          <w:rFonts w:ascii="Times New Roman" w:hAnsi="Times New Roman" w:cs="Times New Roman"/>
+          <w:sz w:val="24"/>
+          <w:szCs w:val="24"/>
+        </w:rPr>
+        <w:drawing>
+          <wp:inline distT="0" distB="0" distL="0" distR="0" wp14:anchorId="1A019AA1" wp14:editId="6EBAC8E8">
+            <wp:extent cx="4657535" cy="1521976"/>
+            <wp:effectExtent l="0" t="0" r="0" b="0"/>
+            <wp:docPr id="1" name="Рисунок 1"/>
+            <wp:cNvGraphicFramePr>
+              <a:graphicFrameLocks xmlns:a="http://schemas.openxmlformats.org/drawingml/2006/main" noChangeAspect="1"/>
+            </wp:cNvGraphicFramePr>
+            <a:graphic xmlns:a="http://schemas.openxmlformats.org/drawingml/2006/main">
+              <a:graphicData uri="http://schemas.openxmlformats.org/drawingml/2006/picture">
+                <pic:pic xmlns:pic="http://schemas.openxmlformats.org/drawingml/2006/picture">
+                  <pic:nvPicPr>
+                    <pic:cNvPr id="1" name=""/>
+                    <pic:cNvPicPr/>
+                  </pic:nvPicPr>
+                  <pic:blipFill>
+                    <a:blip r:embed="rId6"/>
+                    <a:stretch>
+                      <a:fillRect/>
+                    </a:stretch>
+                  </pic:blipFill>
+                  <pic:spPr>
+                    <a:xfrm>
+                      <a:off x="0" y="0"/>
+                      <a:ext cx="4687140" cy="1531650"/>
+                    </a:xfrm>
+                    <a:prstGeom prst="rect">
+                      <a:avLst/>
+                    </a:prstGeom>
+                  </pic:spPr>
+                </pic:pic>
+              </a:graphicData>
+            </a:graphic>
+          </wp:inline>
+        </w:drawing>
+      </w:r>
+    </w:p>
+    <w:p>
+      <w:pPr>
+        <w:rPr>
+          <w:rFonts w:ascii="Times New Roman" w:hAnsi="Times New Roman" w:cs="Times New Roman"/>
+          <w:sz w:val="24"/>
+          <w:szCs w:val="24"/>
+        </w:rPr>
+      </w:pPr>
+      <w:r>
+        <w:rPr>
+          <w:rFonts w:ascii="Times New Roman" w:hAnsi="Times New Roman" w:cs="Times New Roman"/>
+          <w:sz w:val="24"/>
+          <w:szCs w:val="24"/>
+        </w:rPr>
+        <w:t>М</w:t>
+      </w:r>
+      <w:r>
+        <w:rPr>
+          <w:rFonts w:ascii="Times New Roman" w:hAnsi="Times New Roman" w:cs="Times New Roman"/>
+          <w:sz w:val="24"/>
+          <w:szCs w:val="24"/>
+        </w:rPr>
+        <w:t xml:space="preserve">атематический бот </w:t>
+      </w:r>
+      <w:r>
+        <w:rPr>
+          <w:rFonts w:ascii="Times New Roman" w:hAnsi="Times New Roman" w:cs="Times New Roman"/>
+          <w:sz w:val="24"/>
+          <w:szCs w:val="24"/>
+        </w:rPr>
+        <w:t xml:space="preserve">— также один из самых интересных моих проектов. Он представляет </w:t>
+      </w:r>
+      <w:r>
+        <w:rPr>
+          <w:rFonts w:ascii="Times New Roman" w:hAnsi="Times New Roman" w:cs="Times New Roman"/>
+          <w:sz w:val="24"/>
+          <w:szCs w:val="24"/>
+        </w:rPr>
+        <w:t xml:space="preserve">собой </w:t>
+      </w:r>
+      <w:r>
+        <w:rPr>
+          <w:rFonts w:ascii="Times New Roman" w:hAnsi="Times New Roman" w:cs="Times New Roman"/>
+          <w:sz w:val="24"/>
+          <w:szCs w:val="24"/>
+        </w:rPr>
+        <w:t xml:space="preserve">бота в ВК, </w:t>
+      </w:r>
+      <w:r>
+        <w:rPr>
+          <w:rFonts w:ascii="Times New Roman" w:hAnsi="Times New Roman" w:cs="Times New Roman"/>
+          <w:sz w:val="24"/>
+          <w:szCs w:val="24"/>
+        </w:rPr>
+        <w:t>умеющего оптимизировать функции, решать уравнения, строить графики и т.д.</w:t>
+      </w:r>
+      <w:r>
+        <w:rPr>
+          <w:rFonts w:ascii="Times New Roman" w:hAnsi="Times New Roman" w:cs="Times New Roman"/>
+          <w:sz w:val="24"/>
+          <w:szCs w:val="24"/>
+        </w:rPr>
+        <w:t xml:space="preserve">, и поэтому </w:t>
+      </w:r>
+      <w:r>
+        <w:rPr>
+          <w:rFonts w:ascii="Times New Roman" w:hAnsi="Times New Roman" w:cs="Times New Roman"/>
+          <w:sz w:val="24"/>
+          <w:szCs w:val="24"/>
+        </w:rPr>
+        <w:t>являющегося полезным инструментом для математика.</w:t>
+      </w:r>
+    </w:p>
+    <w:p>
+      <w:pPr>
+        <w:rPr>
+          <w:rFonts w:ascii="Times New Roman" w:hAnsi="Times New Roman" w:cs="Times New Roman"/>
+          <w:sz w:val="24"/>
+          <w:szCs w:val="24"/>
+        </w:rPr>
+      </w:pPr>
+      <w:r>
+        <w:rPr>
+          <w:rFonts w:ascii="Times New Roman" w:hAnsi="Times New Roman" w:cs="Times New Roman"/>
+          <w:sz w:val="24"/>
+          <w:szCs w:val="24"/>
+        </w:rPr>
+        <w:t>Пообщаться с ним можно</w:t>
+      </w:r>
+      <w:r>
+        <w:rPr>
+          <w:rFonts w:ascii="Times New Roman" w:hAnsi="Times New Roman" w:cs="Times New Roman"/>
+          <w:sz w:val="24"/>
+          <w:szCs w:val="24"/>
+        </w:rPr>
+        <w:t xml:space="preserve">, написав в сообщения сообщества: </w:t>
+      </w:r>
+      <w:hyperlink r:id="rId7" w:history="1">
+        <w:r>
+          <w:rPr>
+            <w:rStyle w:val="a3"/>
+            <w:rFonts w:ascii="Times New Roman" w:hAnsi="Times New Roman" w:cs="Times New Roman"/>
+            <w:sz w:val="24"/>
+            <w:szCs w:val="24"/>
+          </w:rPr>
+          <w:t>https://vk.com/true_mathbot</w:t>
+        </w:r>
+      </w:hyperlink>
+    </w:p>
+    <w:p>
+      <w:pPr>
+        <w:rPr>
+          <w:rFonts w:ascii="Times New Roman" w:hAnsi="Times New Roman" w:cs="Times New Roman"/>
+          <w:sz w:val="24"/>
+          <w:szCs w:val="24"/>
+        </w:rPr>
+      </w:pPr>
+      <w:r>
+        <w:rPr>
+          <w:rFonts w:ascii="Times New Roman" w:hAnsi="Times New Roman" w:cs="Times New Roman"/>
+          <w:sz w:val="24"/>
+          <w:szCs w:val="24"/>
+        </w:rPr>
+        <w:t>Но сначала имеет смысл прочитать инструкцию:</w:t>
+      </w:r>
+      <w:r>
+        <w:rPr>
+          <w:rFonts w:ascii="Times New Roman" w:hAnsi="Times New Roman" w:cs="Times New Roman"/>
+          <w:sz w:val="24"/>
+          <w:szCs w:val="24"/>
+        </w:rPr>
+        <w:t xml:space="preserve"> (</w:t>
+      </w:r>
+      <w:r>
+        <w:rPr>
+          <w:rFonts w:ascii="Times New Roman" w:hAnsi="Times New Roman" w:cs="Times New Roman"/>
+          <w:color w:val="FF0000"/>
+          <w:sz w:val="24"/>
+          <w:szCs w:val="24"/>
+        </w:rPr>
+        <w:t>ВСТАВИТЬ ССЫЛКУ НА ИНСТРУКЦИЮ</w:t>
+      </w:r>
+      <w:r>
+        <w:rPr>
+          <w:rFonts w:ascii="Times New Roman" w:hAnsi="Times New Roman" w:cs="Times New Roman"/>
+          <w:color w:val="FF0000"/>
+          <w:sz w:val="24"/>
+          <w:szCs w:val="24"/>
+        </w:rPr>
+        <w:t>!</w:t>
+      </w:r>
+      <w:r>
+        <w:rPr>
+          <w:rFonts w:ascii="Times New Roman" w:hAnsi="Times New Roman" w:cs="Times New Roman"/>
+          <w:sz w:val="24"/>
+          <w:szCs w:val="24"/>
+        </w:rPr>
+        <w:t>)</w:t>
+      </w:r>
+    </w:p>
+    <w:p>
+      <w:pPr>
+        <w:rPr>
+          <w:rFonts w:ascii="Times New Roman" w:hAnsi="Times New Roman" w:cs="Times New Roman"/>
+          <w:sz w:val="24"/>
+          <w:szCs w:val="24"/>
+        </w:rPr>
+      </w:pPr>
+      <w:r>
+        <w:rPr>
+          <w:rFonts w:ascii="Times New Roman" w:hAnsi="Times New Roman" w:cs="Times New Roman"/>
+          <w:sz w:val="24"/>
+          <w:szCs w:val="24"/>
+        </w:rPr>
+        <w:t xml:space="preserve">Вот его техническое описание: </w:t>
+      </w:r>
+      <w:hyperlink r:id="rId8" w:history="1">
+        <w:r>
+          <w:rPr>
+            <w:rStyle w:val="a3"/>
+            <w:rFonts w:ascii="Times New Roman" w:hAnsi="Times New Roman" w:cs="Times New Roman"/>
+            <w:sz w:val="24"/>
+            <w:szCs w:val="24"/>
+          </w:rPr>
+          <w:t>https://github.com/donRumata03/ITMO.STARS_texts/blob/master/FinalResults/</w:t>
+        </w:r>
+        <w:r>
+          <w:rPr>
+            <w:rStyle w:val="a3"/>
+            <w:rFonts w:ascii="Times New Roman" w:hAnsi="Times New Roman" w:cs="Times New Roman"/>
+            <w:sz w:val="24"/>
+            <w:szCs w:val="24"/>
+            <w:lang w:val="en-US"/>
+          </w:rPr>
+          <w:t>MathBot</w:t>
+        </w:r>
+        <w:r>
+          <w:rPr>
+            <w:rStyle w:val="a3"/>
+            <w:rFonts w:ascii="Times New Roman" w:hAnsi="Times New Roman" w:cs="Times New Roman"/>
+            <w:sz w:val="24"/>
+            <w:szCs w:val="24"/>
+          </w:rPr>
+          <w:t>.</w:t>
+        </w:r>
+        <w:r>
+          <w:rPr>
+            <w:rStyle w:val="a3"/>
+            <w:rFonts w:ascii="Times New Roman" w:hAnsi="Times New Roman" w:cs="Times New Roman"/>
+            <w:sz w:val="24"/>
+            <w:szCs w:val="24"/>
+            <w:lang w:val="en-US"/>
+          </w:rPr>
+          <w:t>pdf</w:t>
+        </w:r>
+      </w:hyperlink>
+    </w:p>
+    <w:p>
+      <w:pPr>
+        <w:rPr>
+          <w:rFonts w:ascii="Times New Roman" w:hAnsi="Times New Roman" w:cs="Times New Roman"/>
+          <w:sz w:val="24"/>
+          <w:szCs w:val="24"/>
+        </w:rPr>
+      </w:pPr>
+    </w:p>
+    <w:p>
+      <w:pPr>
+        <w:rPr>
+          <w:rFonts w:ascii="Times New Roman" w:hAnsi="Times New Roman" w:cs="Times New Roman"/>
+          <w:sz w:val="24"/>
+          <w:szCs w:val="24"/>
+        </w:rPr>
+      </w:pPr>
+      <w:r>
+        <w:rPr>
+          <w:rFonts w:ascii="Times New Roman" w:hAnsi="Times New Roman" w:cs="Times New Roman"/>
+          <w:sz w:val="24"/>
+          <w:szCs w:val="24"/>
+        </w:rPr>
+        <w:t>Среди других интересных проектов</w:t>
+      </w:r>
+      <w:r>
+        <w:rPr>
+          <w:rFonts w:ascii="Times New Roman" w:hAnsi="Times New Roman" w:cs="Times New Roman"/>
+          <w:sz w:val="24"/>
+          <w:szCs w:val="24"/>
+        </w:rPr>
+        <w:t>:</w:t>
+      </w:r>
+    </w:p>
+    <w:p>
+      <w:pPr>
+        <w:pStyle w:val="a5"/>
+        <w:numPr>
+          <w:ilvl w:val="0"/>
+          <w:numId w:val="1"/>
+        </w:numPr>
+        <w:rPr>
+          <w:rFonts w:ascii="Times New Roman" w:hAnsi="Times New Roman" w:cs="Times New Roman"/>
+          <w:sz w:val="24"/>
+          <w:szCs w:val="24"/>
+        </w:rPr>
+      </w:pPr>
+      <w:r>
+        <w:rPr>
+          <w:rFonts w:ascii="Times New Roman" w:hAnsi="Times New Roman" w:cs="Times New Roman"/>
+          <w:sz w:val="24"/>
+          <w:szCs w:val="24"/>
+        </w:rPr>
+        <w:t>П</w:t>
+      </w:r>
+      <w:r>
+        <w:rPr>
+          <w:rFonts w:ascii="Times New Roman" w:hAnsi="Times New Roman" w:cs="Times New Roman"/>
+          <w:sz w:val="24"/>
+          <w:szCs w:val="24"/>
+        </w:rPr>
+        <w:t>рограмма-анализатор литературных тексто</w:t>
+      </w:r>
+      <w:r>
+        <w:rPr>
+          <w:rFonts w:ascii="Times New Roman" w:hAnsi="Times New Roman" w:cs="Times New Roman"/>
+          <w:sz w:val="24"/>
+          <w:szCs w:val="24"/>
+        </w:rPr>
+        <w:t>в. Я планировал поучаствовать в Сахаровских чтениях с этим проектом в прошлом году, однако они не состоялись.</w:t>
+      </w:r>
+      <w:r>
+        <w:rPr>
+          <w:rFonts w:ascii="Times New Roman" w:hAnsi="Times New Roman" w:cs="Times New Roman"/>
+          <w:sz w:val="24"/>
+          <w:szCs w:val="24"/>
+        </w:rPr>
+        <w:t xml:space="preserve"> </w:t>
+      </w:r>
+      <w:r>
+        <w:rPr>
+          <w:rFonts w:ascii="Times New Roman" w:hAnsi="Times New Roman" w:cs="Times New Roman"/>
+          <w:sz w:val="24"/>
+          <w:szCs w:val="24"/>
+        </w:rPr>
+        <w:t xml:space="preserve">Описание этого проекта можно найти </w:t>
+      </w:r>
+      <w:r>
+        <w:rPr>
+          <w:rFonts w:ascii="Times New Roman" w:hAnsi="Times New Roman" w:cs="Times New Roman"/>
+          <w:sz w:val="24"/>
+          <w:szCs w:val="24"/>
+        </w:rPr>
+        <w:t xml:space="preserve">по ссылке: </w:t>
+      </w:r>
+      <w:hyperlink r:id="rId9" w:history="1">
+        <w:r>
+          <w:rPr>
+            <w:rStyle w:val="a3"/>
+            <w:rFonts w:ascii="Times New Roman" w:hAnsi="Times New Roman" w:cs="Times New Roman"/>
+            <w:sz w:val="20"/>
+            <w:szCs w:val="20"/>
+          </w:rPr>
+          <w:t>https://github.com/donRumata03/ITMO.STARS_texts/blob/master/FinalResults/LiteratureProject.pdf</w:t>
+        </w:r>
+      </w:hyperlink>
+    </w:p>
+    <w:p>
+      <w:pPr>
+        <w:pStyle w:val="a5"/>
+        <w:numPr>
+          <w:ilvl w:val="0"/>
+          <w:numId w:val="1"/>
+        </w:numPr>
         <w:rPr>
           <w:rFonts w:ascii="Times New Roman" w:hAnsi="Times New Roman" w:cs="Times New Roman"/>
           <w:sz w:val="24"/>
@@ -619,7 +1657,15 @@
           <w:sz w:val="24"/>
           <w:szCs w:val="24"/>
         </w:rPr>
-        <w:t>, а также: математический бот, программа-анализатор литературных текстов, прибор для высокоточного измерения фазовых блужданий «</w:t>
+        <w:t>П</w:t>
+      </w:r>
+      <w:r>
+        <w:rPr>
+          <w:rFonts w:ascii="Times New Roman" w:hAnsi="Times New Roman" w:cs="Times New Roman"/>
+          <w:sz w:val="24"/>
+          <w:szCs w:val="24"/>
+        </w:rPr>
+        <w:t>рибор для высокоточного измерения фазовых блужданий «</w:t>
       </w:r>
       <w:proofErr w:type="spellStart"/>
       <w:r>
@@ -637,15 +1683,273 @@
           <w:sz w:val="24"/>
           <w:szCs w:val="24"/>
         </w:rPr>
-        <w:t xml:space="preserve">», автоматический подбор аккордов к аудиозаписи </w:t>
-      </w:r>
-      <w:r>
+        <w:t>»</w:t>
+      </w:r>
+      <w:r>
+        <w:rPr>
+          <w:rFonts w:ascii="Times New Roman" w:hAnsi="Times New Roman" w:cs="Times New Roman"/>
+          <w:sz w:val="24"/>
+          <w:szCs w:val="24"/>
+        </w:rPr>
+        <w:t>.</w:t>
+      </w:r>
+      <w:r>
+        <w:rPr>
+          <w:rFonts w:ascii="Times New Roman" w:hAnsi="Times New Roman" w:cs="Times New Roman"/>
+          <w:sz w:val="24"/>
+          <w:szCs w:val="24"/>
+        </w:rPr>
+        <w:t xml:space="preserve"> Проект выл выполнен в ходе производственной практики в школе</w:t>
+      </w:r>
+    </w:p>
+    <w:p>
+      <w:pPr>
+        <w:pStyle w:val="a5"/>
+        <w:numPr>
+          <w:ilvl w:val="0"/>
+          <w:numId w:val="1"/>
+        </w:numPr>
         <w:rPr>
           <w:rFonts w:ascii="Times New Roman" w:hAnsi="Times New Roman" w:cs="Times New Roman"/>
           <w:sz w:val="24"/>
           <w:szCs w:val="24"/>
           <w:u w:val="single"/>
         </w:rPr>
+      </w:pPr>
+      <w:r>
+        <w:rPr>
+          <w:rFonts w:ascii="Times New Roman" w:hAnsi="Times New Roman" w:cs="Times New Roman"/>
+          <w:sz w:val="24"/>
+          <w:szCs w:val="24"/>
+        </w:rPr>
+        <w:t>А</w:t>
+      </w:r>
+      <w:r>
+        <w:rPr>
+          <w:rFonts w:ascii="Times New Roman" w:hAnsi="Times New Roman" w:cs="Times New Roman"/>
+          <w:sz w:val="24"/>
+          <w:szCs w:val="24"/>
+        </w:rPr>
+        <w:t xml:space="preserve">втоматический подбор аккордов к аудиозаписи </w:t>
+      </w:r>
+    </w:p>
+    <w:p>
+      <w:pPr>
+        <w:pStyle w:val="a5"/>
+        <w:numPr>
+          <w:ilvl w:val="0"/>
+          <w:numId w:val="1"/>
+        </w:numPr>
+        <w:rPr>
+          <w:rFonts w:ascii="Times New Roman" w:hAnsi="Times New Roman" w:cs="Times New Roman"/>
+          <w:sz w:val="24"/>
+          <w:szCs w:val="24"/>
+          <w:u w:val="single"/>
+        </w:rPr>
+      </w:pPr>
+      <w:r>
+        <w:rPr>
+          <w:rFonts w:ascii="Times New Roman" w:hAnsi="Times New Roman" w:cs="Times New Roman"/>
+          <w:sz w:val="24"/>
+          <w:szCs w:val="24"/>
+        </w:rPr>
+        <w:t xml:space="preserve">Видео о программировании микроконтроллеров </w:t>
+      </w:r>
+      <w:r>
+        <w:rPr>
+          <w:rFonts w:ascii="Times New Roman" w:hAnsi="Times New Roman" w:cs="Times New Roman"/>
+          <w:sz w:val="24"/>
+          <w:szCs w:val="24"/>
+          <w:lang w:val="en-US"/>
+        </w:rPr>
+        <w:t>STM</w:t>
+      </w:r>
+      <w:r>
+        <w:rPr>
+          <w:rFonts w:ascii="Times New Roman" w:hAnsi="Times New Roman" w:cs="Times New Roman"/>
+          <w:sz w:val="24"/>
+          <w:szCs w:val="24"/>
+        </w:rPr>
+        <w:t xml:space="preserve">32 </w:t>
+      </w:r>
+      <w:r>
+        <w:rPr>
+          <w:rFonts w:ascii="Times New Roman" w:hAnsi="Times New Roman" w:cs="Times New Roman"/>
+          <w:sz w:val="24"/>
+          <w:szCs w:val="24"/>
+        </w:rPr>
+        <w:t xml:space="preserve">на </w:t>
+      </w:r>
+      <w:r>
+        <w:rPr>
+          <w:rFonts w:ascii="Times New Roman" w:hAnsi="Times New Roman" w:cs="Times New Roman"/>
+          <w:sz w:val="24"/>
+          <w:szCs w:val="24"/>
+          <w:lang w:val="en-US"/>
+        </w:rPr>
+        <w:t>YouTube</w:t>
+      </w:r>
+      <w:r>
+        <w:rPr>
+          <w:rFonts w:ascii="Times New Roman" w:hAnsi="Times New Roman" w:cs="Times New Roman"/>
+          <w:sz w:val="24"/>
+          <w:szCs w:val="24"/>
+        </w:rPr>
+        <w:t xml:space="preserve">, в том числе — на английском: </w:t>
+      </w:r>
+      <w:hyperlink r:id="rId10" w:history="1">
+        <w:r>
+          <w:rPr>
+            <w:rStyle w:val="a3"/>
+            <w:rFonts w:ascii="Times New Roman" w:hAnsi="Times New Roman" w:cs="Times New Roman"/>
+            <w:sz w:val="24"/>
+            <w:szCs w:val="24"/>
+          </w:rPr>
+          <w:t>https://www.youtube.com/watch?v=fvaZtOih9s4</w:t>
+        </w:r>
+      </w:hyperlink>
+      <w:r>
+        <w:rPr>
+          <w:rFonts w:ascii="Times New Roman" w:hAnsi="Times New Roman" w:cs="Times New Roman"/>
+          <w:sz w:val="24"/>
+          <w:szCs w:val="24"/>
+        </w:rPr>
+        <w:t xml:space="preserve"> </w:t>
+      </w:r>
+    </w:p>
+    <w:p>
+      <w:pPr>
+        <w:pStyle w:val="a5"/>
+        <w:numPr>
+          <w:ilvl w:val="0"/>
+          <w:numId w:val="1"/>
+        </w:numPr>
+        <w:rPr>
+          <w:rFonts w:ascii="Times New Roman" w:hAnsi="Times New Roman" w:cs="Times New Roman"/>
+          <w:sz w:val="24"/>
+          <w:szCs w:val="24"/>
+          <w:u w:val="single"/>
+        </w:rPr>
+      </w:pPr>
+      <w:r>
+        <w:rPr>
+          <w:rFonts w:ascii="Times New Roman" w:hAnsi="Times New Roman" w:cs="Times New Roman"/>
+          <w:sz w:val="24"/>
+          <w:szCs w:val="24"/>
+        </w:rPr>
+        <w:t>Виброход — </w:t>
+      </w:r>
+      <w:r>
+        <w:rPr>
+          <w:rFonts w:ascii="Times New Roman" w:hAnsi="Times New Roman" w:cs="Times New Roman"/>
+          <w:sz w:val="24"/>
+          <w:szCs w:val="24"/>
+        </w:rPr>
+        <w:t xml:space="preserve">ходовая </w:t>
+      </w:r>
+      <w:r>
+        <w:rPr>
+          <w:rFonts w:ascii="Times New Roman" w:hAnsi="Times New Roman" w:cs="Times New Roman"/>
+          <w:sz w:val="24"/>
+          <w:szCs w:val="24"/>
+        </w:rPr>
+        <w:t>платформа</w:t>
+      </w:r>
+      <w:r>
+        <w:rPr>
+          <w:rFonts w:ascii="Times New Roman" w:hAnsi="Times New Roman" w:cs="Times New Roman"/>
+          <w:sz w:val="24"/>
+          <w:szCs w:val="24"/>
+        </w:rPr>
+        <w:t xml:space="preserve">, использующая вибрацию для </w:t>
+      </w:r>
+      <w:r>
+        <w:rPr>
+          <w:rFonts w:ascii="Times New Roman" w:hAnsi="Times New Roman" w:cs="Times New Roman"/>
+          <w:sz w:val="24"/>
+          <w:szCs w:val="24"/>
+        </w:rPr>
+        <w:t>перемещения.</w:t>
+      </w:r>
+      <w:r>
+        <w:rPr>
+          <w:rFonts w:ascii="Times New Roman" w:hAnsi="Times New Roman" w:cs="Times New Roman"/>
+          <w:sz w:val="24"/>
+          <w:szCs w:val="24"/>
+        </w:rPr>
+        <w:t xml:space="preserve"> Сразу несколько версий виброхода было сделано мной </w:t>
+      </w:r>
+      <w:r>
+        <w:rPr>
+          <w:rFonts w:ascii="Times New Roman" w:hAnsi="Times New Roman" w:cs="Times New Roman"/>
+          <w:sz w:val="24"/>
+          <w:szCs w:val="24"/>
+        </w:rPr>
+        <w:t xml:space="preserve">на спецкурсе во время обучения в школе. Подробнее об этом: </w:t>
+      </w:r>
+      <w:hyperlink r:id="rId11" w:history="1">
+        <w:r>
+          <w:rPr>
+            <w:rStyle w:val="a3"/>
+            <w:rFonts w:ascii="Times New Roman" w:hAnsi="Times New Roman" w:cs="Times New Roman"/>
+            <w:sz w:val="24"/>
+            <w:szCs w:val="24"/>
+          </w:rPr>
+          <w:t>https://github.com/donRumata03/ITMO.STARS_texts/blob/master/FinalResults</w:t>
+        </w:r>
+      </w:hyperlink>
+    </w:p>
+    <w:p>
+      <w:pPr>
+        <w:pStyle w:val="a5"/>
+        <w:numPr>
+          <w:ilvl w:val="0"/>
+          <w:numId w:val="1"/>
+        </w:numPr>
+        <w:rPr>
+          <w:rFonts w:ascii="Times New Roman" w:hAnsi="Times New Roman" w:cs="Times New Roman"/>
+          <w:sz w:val="24"/>
+          <w:szCs w:val="24"/>
+          <w:u w:val="single"/>
+        </w:rPr>
+      </w:pPr>
+    </w:p>
+    <w:p>
+      <w:pPr>
+        <w:rPr>
+          <w:rFonts w:ascii="Times New Roman" w:hAnsi="Times New Roman" w:cs="Times New Roman"/>
+          <w:sz w:val="24"/>
+          <w:szCs w:val="24"/>
+          <w:u w:val="single"/>
+        </w:rPr>
+      </w:pPr>
+    </w:p>
+    <w:p>
+      <w:pPr>
+        <w:rPr>
+          <w:rFonts w:ascii="Times New Roman" w:hAnsi="Times New Roman" w:cs="Times New Roman"/>
+          <w:sz w:val="24"/>
+          <w:szCs w:val="24"/>
+          <w:u w:val="single"/>
+        </w:rPr>
+      </w:pPr>
+    </w:p>
+    <w:p>
+      <w:pPr>
+        <w:rPr>
+          <w:rFonts w:ascii="Times New Roman" w:hAnsi="Times New Roman" w:cs="Times New Roman"/>
+          <w:sz w:val="24"/>
+          <w:szCs w:val="24"/>
+          <w:u w:val="single"/>
+        </w:rPr>
+      </w:pPr>
+      <w:r>
+        <w:rPr>
+          <w:rFonts w:ascii="Times New Roman" w:hAnsi="Times New Roman" w:cs="Times New Roman"/>
+          <w:sz w:val="24"/>
+          <w:szCs w:val="24"/>
+          <w:u w:val="single"/>
+        </w:rPr>
         <w:t>_____________________________________________________________________________</w:t>
       </w:r>
     </w:p>
@@ -741,83 +2045,7 @@
           <w:szCs w:val="24"/>
           <w:u w:val="single"/>
         </w:rPr>
-        <w:t>_____________________________________________________________________________</w:t>
-      </w:r>
-    </w:p>
-    <w:p>
-      <w:pPr>
-        <w:rPr>
-          <w:rFonts w:ascii="Times New Roman" w:hAnsi="Times New Roman" w:cs="Times New Roman"/>
-          <w:sz w:val="24"/>
-          <w:szCs w:val="24"/>
-          <w:u w:val="single"/>
-        </w:rPr>
-      </w:pPr>
-      <w:r>
-        <w:rPr>
-          <w:rFonts w:ascii="Times New Roman" w:hAnsi="Times New Roman" w:cs="Times New Roman"/>
-          <w:sz w:val="24"/>
-          <w:szCs w:val="24"/>
-          <w:u w:val="single"/>
-        </w:rPr>
-        <w:t>_____________________________________________________________________________</w:t>
-      </w:r>
-    </w:p>
-    <w:p>
-      <w:pPr>
-        <w:rPr>
-          <w:rFonts w:ascii="Times New Roman" w:hAnsi="Times New Roman" w:cs="Times New Roman"/>
-          <w:sz w:val="24"/>
-          <w:szCs w:val="24"/>
-          <w:u w:val="single"/>
-        </w:rPr>
-      </w:pPr>
-      <w:r>
-        <w:rPr>
-          <w:rFonts w:ascii="Times New Roman" w:hAnsi="Times New Roman" w:cs="Times New Roman"/>
-          <w:sz w:val="24"/>
-          <w:szCs w:val="24"/>
-          <w:u w:val="single"/>
-        </w:rPr>
-        <w:t>_____________________________________________________________________________</w:t>
-      </w:r>
-    </w:p>
-    <w:p>
-      <w:pPr>
-        <w:rPr>
-          <w:rFonts w:ascii="Times New Roman" w:hAnsi="Times New Roman" w:cs="Times New Roman"/>
-          <w:sz w:val="24"/>
-          <w:szCs w:val="24"/>
-          <w:u w:val="single"/>
-        </w:rPr>
-      </w:pPr>
-      <w:r>
-        <w:rPr>
-          <w:rFonts w:ascii="Times New Roman" w:hAnsi="Times New Roman" w:cs="Times New Roman"/>
-          <w:sz w:val="24"/>
-          <w:szCs w:val="24"/>
-          <w:u w:val="single"/>
-        </w:rPr>
         <w:lastRenderedPageBreak/>
-        <w:t>_____________________________________________________________________________</w:t>
-      </w:r>
-    </w:p>
-    <w:p>
-      <w:pPr>
-        <w:rPr>
-          <w:rFonts w:ascii="Times New Roman" w:hAnsi="Times New Roman" w:cs="Times New Roman"/>
-          <w:sz w:val="24"/>
-          <w:szCs w:val="24"/>
-          <w:u w:val="single"/>
-        </w:rPr>
-      </w:pPr>
-      <w:r>
-        <w:rPr>
-          <w:rFonts w:ascii="Times New Roman" w:hAnsi="Times New Roman" w:cs="Times New Roman"/>
-          <w:sz w:val="24"/>
-          <w:szCs w:val="24"/>
-          <w:u w:val="single"/>
-        </w:rPr>
         <w:t>_____________________________________________________________________________</w:t>
       </w:r>
     </w:p>
@@ -1022,7 +2250,37 @@
           <w:sz w:val="24"/>
           <w:szCs w:val="24"/>
         </w:rPr>
-        <w:t>1. __________________________________________________________________________</w:t>
+        <w:t xml:space="preserve">1. </w:t>
+      </w:r>
+      <w:r>
+        <w:rPr>
+          <w:rFonts w:ascii="Times New Roman" w:hAnsi="Times New Roman" w:cs="Times New Roman"/>
+        </w:rPr>
+        <w:t>Информатика и программирование</w:t>
+      </w:r>
+      <w:r>
+        <w:rPr>
+          <w:rFonts w:ascii="Times New Roman" w:hAnsi="Times New Roman" w:cs="Times New Roman"/>
+        </w:rPr>
+        <w:t xml:space="preserve"> (</w:t>
+      </w:r>
+      <w:r>
+        <w:rPr>
+          <w:rFonts w:ascii="Times New Roman" w:hAnsi="Times New Roman" w:cs="Times New Roman"/>
+        </w:rPr>
+        <w:t>01.03.02</w:t>
+      </w:r>
+      <w:r>
+        <w:rPr>
+          <w:rFonts w:ascii="Times New Roman" w:hAnsi="Times New Roman" w:cs="Times New Roman"/>
+        </w:rPr>
+        <w:t xml:space="preserve"> — Прикладная Математика и Информатика</w:t>
+      </w:r>
+      <w:r>
+        <w:rPr>
+          <w:rFonts w:ascii="Times New Roman" w:hAnsi="Times New Roman" w:cs="Times New Roman"/>
+        </w:rPr>
+        <w:t>)</w:t>
       </w:r>
     </w:p>
     <w:p>
@@ -1052,492 +2310,109 @@
           <w:rFonts w:ascii="Times New Roman" w:hAnsi="Times New Roman" w:cs="Times New Roman"/>
           <w:sz w:val="24"/>
           <w:szCs w:val="24"/>
-          <w:u w:val="single"/>
-        </w:rPr>
-      </w:pPr>
-      <w:r>
-        <w:rPr>
-          <w:rFonts w:ascii="Times New Roman" w:hAnsi="Times New Roman" w:cs="Times New Roman"/>
-          <w:sz w:val="24"/>
-          <w:szCs w:val="24"/>
-          <w:u w:val="single"/>
-        </w:rPr>
-        <w:t>_____________________________________________________________________________</w:t>
-      </w:r>
-    </w:p>
-    <w:p>
-      <w:pPr>
-        <w:rPr>
-          <w:rFonts w:ascii="Times New Roman" w:hAnsi="Times New Roman" w:cs="Times New Roman"/>
-          <w:sz w:val="24"/>
-          <w:szCs w:val="24"/>
-          <w:u w:val="single"/>
-        </w:rPr>
-      </w:pPr>
-      <w:r>
-        <w:rPr>
-          <w:rFonts w:ascii="Times New Roman" w:hAnsi="Times New Roman" w:cs="Times New Roman"/>
-          <w:sz w:val="24"/>
-          <w:szCs w:val="24"/>
-          <w:u w:val="single"/>
-        </w:rPr>
-        <w:t>_____________________________________________________________________________</w:t>
-      </w:r>
-    </w:p>
-    <w:p>
-      <w:pPr>
-        <w:rPr>
-          <w:rFonts w:ascii="Times New Roman" w:hAnsi="Times New Roman" w:cs="Times New Roman"/>
-          <w:sz w:val="24"/>
-          <w:szCs w:val="24"/>
-          <w:u w:val="single"/>
-        </w:rPr>
-      </w:pPr>
-      <w:r>
-        <w:rPr>
-          <w:rFonts w:ascii="Times New Roman" w:hAnsi="Times New Roman" w:cs="Times New Roman"/>
-          <w:sz w:val="24"/>
-          <w:szCs w:val="24"/>
-          <w:u w:val="single"/>
-        </w:rPr>
-        <w:t>_____________________________________________________________________________</w:t>
-      </w:r>
-    </w:p>
-    <w:p>
-      <w:pPr>
-        <w:rPr>
-          <w:rFonts w:ascii="Times New Roman" w:hAnsi="Times New Roman" w:cs="Times New Roman"/>
-          <w:sz w:val="24"/>
-          <w:szCs w:val="24"/>
-          <w:u w:val="single"/>
-        </w:rPr>
-      </w:pPr>
-      <w:r>
-        <w:rPr>
-          <w:rFonts w:ascii="Times New Roman" w:hAnsi="Times New Roman" w:cs="Times New Roman"/>
-          <w:sz w:val="24"/>
-          <w:szCs w:val="24"/>
-          <w:u w:val="single"/>
-        </w:rPr>
-        <w:t>_____________________________________________________________________________</w:t>
-      </w:r>
-    </w:p>
-    <w:p>
-      <w:pPr>
-        <w:rPr>
-          <w:rFonts w:ascii="Times New Roman" w:hAnsi="Times New Roman" w:cs="Times New Roman"/>
-          <w:sz w:val="24"/>
-          <w:szCs w:val="24"/>
-          <w:u w:val="single"/>
-        </w:rPr>
-      </w:pPr>
-      <w:r>
-        <w:rPr>
-          <w:rFonts w:ascii="Times New Roman" w:hAnsi="Times New Roman" w:cs="Times New Roman"/>
-          <w:sz w:val="24"/>
-          <w:szCs w:val="24"/>
-          <w:u w:val="single"/>
-        </w:rPr>
-        <w:t>_____________________________________________________________________________</w:t>
-      </w:r>
-    </w:p>
-    <w:p>
-      <w:pPr>
-        <w:rPr>
-          <w:rFonts w:ascii="Times New Roman" w:hAnsi="Times New Roman" w:cs="Times New Roman"/>
-          <w:sz w:val="24"/>
-          <w:szCs w:val="24"/>
-          <w:u w:val="single"/>
-        </w:rPr>
-      </w:pPr>
-      <w:r>
-        <w:rPr>
-          <w:rFonts w:ascii="Times New Roman" w:hAnsi="Times New Roman" w:cs="Times New Roman"/>
-          <w:sz w:val="24"/>
-          <w:szCs w:val="24"/>
-          <w:u w:val="single"/>
-        </w:rPr>
-        <w:t>_____________________________________________________________________________</w:t>
-      </w:r>
-    </w:p>
-    <w:p>
-      <w:pPr>
-        <w:rPr>
-          <w:rFonts w:ascii="Times New Roman" w:hAnsi="Times New Roman" w:cs="Times New Roman"/>
-          <w:sz w:val="24"/>
-          <w:szCs w:val="24"/>
-          <w:u w:val="single"/>
-        </w:rPr>
-      </w:pPr>
-      <w:r>
-        <w:rPr>
-          <w:rFonts w:ascii="Times New Roman" w:hAnsi="Times New Roman" w:cs="Times New Roman"/>
-          <w:sz w:val="24"/>
-          <w:szCs w:val="24"/>
-          <w:u w:val="single"/>
-        </w:rPr>
-        <w:t>_____________________________________________________________________________</w:t>
-      </w:r>
-    </w:p>
-    <w:p>
-      <w:pPr>
-        <w:rPr>
-          <w:rFonts w:ascii="Times New Roman" w:hAnsi="Times New Roman" w:cs="Times New Roman"/>
-          <w:sz w:val="24"/>
-          <w:szCs w:val="24"/>
-          <w:u w:val="single"/>
-        </w:rPr>
-      </w:pPr>
-      <w:r>
-        <w:rPr>
-          <w:rFonts w:ascii="Times New Roman" w:hAnsi="Times New Roman" w:cs="Times New Roman"/>
-          <w:sz w:val="24"/>
-          <w:szCs w:val="24"/>
-          <w:u w:val="single"/>
-        </w:rPr>
-        <w:t>_____________________________________________________________________________</w:t>
-      </w:r>
-    </w:p>
-    <w:p>
-      <w:pPr>
-        <w:rPr>
-          <w:rFonts w:ascii="Times New Roman" w:hAnsi="Times New Roman" w:cs="Times New Roman"/>
-          <w:sz w:val="24"/>
-          <w:szCs w:val="24"/>
-          <w:u w:val="single"/>
-        </w:rPr>
-      </w:pPr>
-      <w:r>
-        <w:rPr>
-          <w:rFonts w:ascii="Times New Roman" w:hAnsi="Times New Roman" w:cs="Times New Roman"/>
-          <w:sz w:val="24"/>
-          <w:szCs w:val="24"/>
-          <w:u w:val="single"/>
-        </w:rPr>
-        <w:t>_____________________________________________________________________________</w:t>
-      </w:r>
-    </w:p>
-    <w:p>
-      <w:pPr>
-        <w:rPr>
-          <w:rFonts w:ascii="Times New Roman" w:hAnsi="Times New Roman" w:cs="Times New Roman"/>
-          <w:sz w:val="24"/>
-          <w:szCs w:val="24"/>
-          <w:u w:val="single"/>
-        </w:rPr>
-      </w:pPr>
-      <w:r>
-        <w:rPr>
-          <w:rFonts w:ascii="Times New Roman" w:hAnsi="Times New Roman" w:cs="Times New Roman"/>
-          <w:sz w:val="24"/>
-          <w:szCs w:val="24"/>
-          <w:u w:val="single"/>
-        </w:rPr>
-        <w:t>_____________________________________________________________________________</w:t>
-      </w:r>
-    </w:p>
-    <w:p>
-      <w:pPr>
-        <w:rPr>
-          <w:rFonts w:ascii="Times New Roman" w:hAnsi="Times New Roman" w:cs="Times New Roman"/>
-          <w:sz w:val="24"/>
-          <w:szCs w:val="24"/>
-          <w:u w:val="single"/>
-        </w:rPr>
-      </w:pPr>
-      <w:r>
-        <w:rPr>
-          <w:rFonts w:ascii="Times New Roman" w:hAnsi="Times New Roman" w:cs="Times New Roman"/>
-          <w:sz w:val="24"/>
-          <w:szCs w:val="24"/>
-          <w:u w:val="single"/>
-        </w:rPr>
-        <w:t>_____________________________________________________________________________</w:t>
-      </w:r>
-    </w:p>
-    <w:p>
-      <w:pPr>
-        <w:rPr>
-          <w:rFonts w:ascii="Times New Roman" w:hAnsi="Times New Roman" w:cs="Times New Roman"/>
-          <w:sz w:val="24"/>
-          <w:szCs w:val="24"/>
-          <w:u w:val="single"/>
-        </w:rPr>
-      </w:pPr>
-      <w:r>
-        <w:rPr>
-          <w:rFonts w:ascii="Times New Roman" w:hAnsi="Times New Roman" w:cs="Times New Roman"/>
-          <w:sz w:val="24"/>
-          <w:szCs w:val="24"/>
-          <w:u w:val="single"/>
-        </w:rPr>
-        <w:t>_____________________________________________________________________________</w:t>
-      </w:r>
-    </w:p>
-    <w:p>
-      <w:pPr>
-        <w:rPr>
-          <w:rFonts w:ascii="Times New Roman" w:hAnsi="Times New Roman" w:cs="Times New Roman"/>
-          <w:sz w:val="24"/>
-          <w:szCs w:val="24"/>
-          <w:u w:val="single"/>
-        </w:rPr>
-      </w:pPr>
-      <w:r>
-        <w:rPr>
-          <w:rFonts w:ascii="Times New Roman" w:hAnsi="Times New Roman" w:cs="Times New Roman"/>
-          <w:sz w:val="24"/>
-          <w:szCs w:val="24"/>
-          <w:u w:val="single"/>
-        </w:rPr>
-        <w:t>_____________________________________________________________________________</w:t>
-      </w:r>
-    </w:p>
-    <w:p>
-      <w:pPr>
-        <w:rPr>
-          <w:rFonts w:ascii="Times New Roman" w:hAnsi="Times New Roman" w:cs="Times New Roman"/>
-          <w:sz w:val="24"/>
-          <w:szCs w:val="24"/>
-          <w:u w:val="single"/>
-        </w:rPr>
-      </w:pPr>
-      <w:r>
-        <w:rPr>
-          <w:rFonts w:ascii="Times New Roman" w:hAnsi="Times New Roman" w:cs="Times New Roman"/>
-          <w:sz w:val="24"/>
-          <w:szCs w:val="24"/>
-          <w:u w:val="single"/>
-        </w:rPr>
-        <w:t>_____________________________________________________________________________</w:t>
-      </w:r>
-    </w:p>
-    <w:p>
-      <w:pPr>
-        <w:rPr>
-          <w:rFonts w:ascii="Times New Roman" w:hAnsi="Times New Roman" w:cs="Times New Roman"/>
-          <w:sz w:val="24"/>
-          <w:szCs w:val="24"/>
-          <w:u w:val="single"/>
-        </w:rPr>
-      </w:pPr>
-      <w:r>
-        <w:rPr>
-          <w:rFonts w:ascii="Times New Roman" w:hAnsi="Times New Roman" w:cs="Times New Roman"/>
-          <w:sz w:val="24"/>
-          <w:szCs w:val="24"/>
-          <w:u w:val="single"/>
-        </w:rPr>
-        <w:t>_____________________________________________________________________________</w:t>
-      </w:r>
-    </w:p>
-    <w:p>
-      <w:pPr>
-        <w:rPr>
-          <w:rFonts w:ascii="Times New Roman" w:hAnsi="Times New Roman" w:cs="Times New Roman"/>
-          <w:sz w:val="24"/>
-          <w:szCs w:val="24"/>
-          <w:u w:val="single"/>
-        </w:rPr>
-      </w:pPr>
-      <w:r>
-        <w:rPr>
-          <w:rFonts w:ascii="Times New Roman" w:hAnsi="Times New Roman" w:cs="Times New Roman"/>
-          <w:sz w:val="24"/>
-          <w:szCs w:val="24"/>
-          <w:u w:val="single"/>
-        </w:rPr>
-        <w:t>_____________________________________________________________________________</w:t>
-      </w:r>
-    </w:p>
-    <w:p>
-      <w:pPr>
-        <w:rPr>
-          <w:rFonts w:ascii="Times New Roman" w:hAnsi="Times New Roman" w:cs="Times New Roman"/>
-          <w:sz w:val="24"/>
-          <w:szCs w:val="24"/>
-          <w:u w:val="single"/>
-        </w:rPr>
-      </w:pPr>
-      <w:r>
-        <w:rPr>
-          <w:rFonts w:ascii="Times New Roman" w:hAnsi="Times New Roman" w:cs="Times New Roman"/>
-          <w:sz w:val="24"/>
-          <w:szCs w:val="24"/>
-          <w:u w:val="single"/>
-        </w:rPr>
-        <w:t>_____________________________________________________________________________</w:t>
-      </w:r>
-    </w:p>
-    <w:p>
-      <w:pPr>
-        <w:rPr>
-          <w:rFonts w:ascii="Times New Roman" w:hAnsi="Times New Roman" w:cs="Times New Roman"/>
-          <w:sz w:val="24"/>
-          <w:szCs w:val="24"/>
-          <w:u w:val="single"/>
-        </w:rPr>
-      </w:pPr>
-      <w:r>
-        <w:rPr>
-          <w:rFonts w:ascii="Times New Roman" w:hAnsi="Times New Roman" w:cs="Times New Roman"/>
-          <w:sz w:val="24"/>
-          <w:szCs w:val="24"/>
-          <w:u w:val="single"/>
-        </w:rPr>
-        <w:t>_____________________________________________________________________________</w:t>
-      </w:r>
-    </w:p>
-    <w:p>
-      <w:pPr>
-        <w:rPr>
-          <w:rFonts w:ascii="Times New Roman" w:hAnsi="Times New Roman" w:cs="Times New Roman"/>
-          <w:sz w:val="24"/>
-          <w:szCs w:val="24"/>
-          <w:u w:val="single"/>
-        </w:rPr>
-      </w:pPr>
-      <w:r>
-        <w:rPr>
-          <w:rFonts w:ascii="Times New Roman" w:hAnsi="Times New Roman" w:cs="Times New Roman"/>
-          <w:sz w:val="24"/>
-          <w:szCs w:val="24"/>
-          <w:u w:val="single"/>
-        </w:rPr>
-        <w:t>_____________________________________________________________________________</w:t>
-      </w:r>
-    </w:p>
-    <w:p>
-      <w:pPr>
-        <w:rPr>
-          <w:rFonts w:ascii="Times New Roman" w:hAnsi="Times New Roman" w:cs="Times New Roman"/>
-          <w:sz w:val="24"/>
-          <w:szCs w:val="24"/>
-          <w:u w:val="single"/>
-        </w:rPr>
-      </w:pPr>
-      <w:r>
-        <w:rPr>
-          <w:rFonts w:ascii="Times New Roman" w:hAnsi="Times New Roman" w:cs="Times New Roman"/>
-          <w:sz w:val="24"/>
-          <w:szCs w:val="24"/>
-          <w:u w:val="single"/>
-        </w:rPr>
-        <w:t>_____________________________________________________________________________</w:t>
-      </w:r>
-    </w:p>
-    <w:p>
-      <w:pPr>
-        <w:rPr>
-          <w:rFonts w:ascii="Times New Roman" w:hAnsi="Times New Roman" w:cs="Times New Roman"/>
-          <w:sz w:val="24"/>
-          <w:szCs w:val="24"/>
-          <w:u w:val="single"/>
-        </w:rPr>
-      </w:pPr>
-      <w:r>
-        <w:rPr>
-          <w:rFonts w:ascii="Times New Roman" w:hAnsi="Times New Roman" w:cs="Times New Roman"/>
-          <w:sz w:val="24"/>
-          <w:szCs w:val="24"/>
-          <w:u w:val="single"/>
-        </w:rPr>
-        <w:t>_____________________________________________________________________________</w:t>
-      </w:r>
-    </w:p>
-    <w:p>
-      <w:pPr>
-        <w:rPr>
-          <w:rFonts w:ascii="Times New Roman" w:hAnsi="Times New Roman" w:cs="Times New Roman"/>
-          <w:sz w:val="24"/>
-          <w:szCs w:val="24"/>
-          <w:u w:val="single"/>
-        </w:rPr>
-      </w:pPr>
-      <w:r>
-        <w:rPr>
-          <w:rFonts w:ascii="Times New Roman" w:hAnsi="Times New Roman" w:cs="Times New Roman"/>
-          <w:sz w:val="24"/>
-          <w:szCs w:val="24"/>
-          <w:u w:val="single"/>
-        </w:rPr>
-        <w:t>_____________________________________________________________________________</w:t>
-      </w:r>
-    </w:p>
-    <w:p>
-      <w:pPr>
-        <w:rPr>
-          <w:rFonts w:ascii="Times New Roman" w:hAnsi="Times New Roman" w:cs="Times New Roman"/>
-          <w:sz w:val="24"/>
-          <w:szCs w:val="24"/>
-          <w:u w:val="single"/>
-        </w:rPr>
-      </w:pPr>
-      <w:r>
-        <w:rPr>
-          <w:rFonts w:ascii="Times New Roman" w:hAnsi="Times New Roman" w:cs="Times New Roman"/>
-          <w:sz w:val="24"/>
-          <w:szCs w:val="24"/>
-          <w:u w:val="single"/>
-        </w:rPr>
-        <w:t>_____________________________________________________________________________</w:t>
-      </w:r>
-    </w:p>
-    <w:p>
-      <w:pPr>
-        <w:rPr>
-          <w:rFonts w:ascii="Times New Roman" w:hAnsi="Times New Roman" w:cs="Times New Roman"/>
-          <w:sz w:val="24"/>
-          <w:szCs w:val="24"/>
-          <w:u w:val="single"/>
-        </w:rPr>
-      </w:pPr>
-      <w:r>
-        <w:rPr>
-          <w:rFonts w:ascii="Times New Roman" w:hAnsi="Times New Roman" w:cs="Times New Roman"/>
-          <w:sz w:val="24"/>
-          <w:szCs w:val="24"/>
-          <w:u w:val="single"/>
-        </w:rPr>
-        <w:t>_____________________________________________________________________________</w:t>
-      </w:r>
-    </w:p>
-    <w:p>
-      <w:pPr>
-        <w:rPr>
-          <w:rFonts w:ascii="Times New Roman" w:hAnsi="Times New Roman" w:cs="Times New Roman"/>
-          <w:sz w:val="24"/>
-          <w:szCs w:val="24"/>
-          <w:u w:val="single"/>
-        </w:rPr>
-      </w:pPr>
-      <w:r>
-        <w:rPr>
-          <w:rFonts w:ascii="Times New Roman" w:hAnsi="Times New Roman" w:cs="Times New Roman"/>
-          <w:sz w:val="24"/>
-          <w:szCs w:val="24"/>
-          <w:u w:val="single"/>
-        </w:rPr>
-        <w:t>_____________________________________________________________________________</w:t>
-      </w:r>
-    </w:p>
-    <w:p>
-      <w:pPr>
-        <w:rPr>
-          <w:rFonts w:ascii="Times New Roman" w:hAnsi="Times New Roman" w:cs="Times New Roman"/>
-          <w:sz w:val="24"/>
-          <w:szCs w:val="24"/>
-          <w:u w:val="single"/>
-        </w:rPr>
-      </w:pPr>
-      <w:r>
-        <w:rPr>
-          <w:rFonts w:ascii="Times New Roman" w:hAnsi="Times New Roman" w:cs="Times New Roman"/>
-          <w:sz w:val="24"/>
-          <w:szCs w:val="24"/>
-          <w:u w:val="single"/>
-        </w:rPr>
-        <w:t>_____________________________________________________________________________</w:t>
+        </w:rPr>
+      </w:pPr>
+      <w:r>
+        <w:rPr>
+          <w:rFonts w:ascii="Times New Roman" w:hAnsi="Times New Roman" w:cs="Times New Roman"/>
+          <w:sz w:val="24"/>
+          <w:szCs w:val="24"/>
+        </w:rPr>
+        <w:t>Занимался проектами</w:t>
+      </w:r>
+    </w:p>
+    <w:p>
+      <w:pPr>
+        <w:rPr>
+          <w:rFonts w:ascii="Times New Roman" w:hAnsi="Times New Roman" w:cs="Times New Roman"/>
+          <w:sz w:val="24"/>
+          <w:szCs w:val="24"/>
+        </w:rPr>
+      </w:pPr>
+      <w:r>
+        <w:rPr>
+          <w:rFonts w:ascii="Times New Roman" w:hAnsi="Times New Roman" w:cs="Times New Roman"/>
+          <w:sz w:val="24"/>
+          <w:szCs w:val="24"/>
+        </w:rPr>
+        <w:t xml:space="preserve">В </w:t>
+      </w:r>
+      <w:proofErr w:type="spellStart"/>
+      <w:r>
+        <w:rPr>
+          <w:rFonts w:ascii="Times New Roman" w:hAnsi="Times New Roman" w:cs="Times New Roman"/>
+          <w:sz w:val="24"/>
+          <w:szCs w:val="24"/>
+        </w:rPr>
+        <w:t>лаботатории</w:t>
+      </w:r>
+      <w:proofErr w:type="spellEnd"/>
+      <w:r>
+        <w:rPr>
+          <w:rFonts w:ascii="Times New Roman" w:hAnsi="Times New Roman" w:cs="Times New Roman"/>
+          <w:sz w:val="24"/>
+          <w:szCs w:val="24"/>
+        </w:rPr>
+        <w:t xml:space="preserve"> ИТМО</w:t>
+      </w:r>
+    </w:p>
+    <w:p>
+      <w:pPr>
+        <w:rPr>
+          <w:rFonts w:ascii="Times New Roman" w:hAnsi="Times New Roman" w:cs="Times New Roman"/>
+          <w:sz w:val="24"/>
+          <w:szCs w:val="24"/>
+        </w:rPr>
+      </w:pPr>
+      <w:r>
+        <w:rPr>
+          <w:rFonts w:ascii="Times New Roman" w:hAnsi="Times New Roman" w:cs="Times New Roman"/>
+          <w:sz w:val="24"/>
+          <w:szCs w:val="24"/>
+        </w:rPr>
+        <w:t>К сожалению, не писал олимпиады</w:t>
+      </w:r>
+    </w:p>
+    <w:p>
+      <w:pPr>
+        <w:rPr>
+          <w:rFonts w:ascii="Times New Roman" w:hAnsi="Times New Roman" w:cs="Times New Roman"/>
+          <w:sz w:val="24"/>
+          <w:szCs w:val="24"/>
+        </w:rPr>
+      </w:pPr>
+      <w:r>
+        <w:rPr>
+          <w:rFonts w:ascii="Times New Roman" w:hAnsi="Times New Roman" w:cs="Times New Roman"/>
+          <w:sz w:val="24"/>
+          <w:szCs w:val="24"/>
+        </w:rPr>
+        <w:t xml:space="preserve">У меня в итоге 294 баллов </w:t>
+      </w:r>
+    </w:p>
+    <w:p>
+      <w:pPr>
+        <w:rPr>
+          <w:rFonts w:ascii="Times New Roman" w:hAnsi="Times New Roman" w:cs="Times New Roman"/>
+          <w:sz w:val="24"/>
+          <w:szCs w:val="24"/>
+        </w:rPr>
+      </w:pPr>
+      <w:r>
+        <w:rPr>
+          <w:rFonts w:ascii="Times New Roman" w:hAnsi="Times New Roman" w:cs="Times New Roman"/>
+          <w:sz w:val="24"/>
+          <w:szCs w:val="24"/>
+        </w:rPr>
+        <w:t xml:space="preserve">Об ИТМО я </w:t>
+      </w:r>
+      <w:r>
+        <w:rPr>
+          <w:rFonts w:ascii="Times New Roman" w:hAnsi="Times New Roman" w:cs="Times New Roman"/>
+          <w:sz w:val="24"/>
+          <w:szCs w:val="24"/>
+        </w:rPr>
+        <w:t>узнал</w:t>
       </w:r>
     </w:p>
     <w:sectPr>
@@ -1550,8 +2425,129 @@
 </w:document>
 </file>
 
+<file path=word/numbering.xml><?xml version="1.0" encoding="utf-8"?>
+<w:numbering xmlns:wpc="http://schemas.microsoft.com/office/word/2010/wordprocessingCanvas" xmlns:cx="http://schemas.microsoft.com/office/drawing/2014/chartex" xmlns:cx1="http://schemas.microsoft.com/office/drawing/2015/9/8/chartex" xmlns:cx2="http://schemas.microsoft.com/office/drawing/2015/10/21/chartex" xmlns:cx3="http://schemas.microsoft.com/office/drawing/2016/5/9/chartex" xmlns:cx4="http://schemas.microsoft.com/office/drawing/2016/5/10/chartex" xmlns:cx5="http://schemas.microsoft.com/office/drawing/2016/5/11/chartex" xmlns:cx6="http://schemas.microsoft.com/office/drawing/2016/5/12/chartex" xmlns:cx7="http://schemas.microsoft.com/office/drawing/2016/5/13/chartex" xmlns:cx8="http://schemas.microsoft.com/office/drawing/2016/5/14/chartex" xmlns:mc="http://schemas.openxmlformats.org/markup-compatibility/2006" xmlns:aink="http://schemas.microsoft.com/office/drawing/2016/ink" xmlns:am3d="http://schemas.microsoft.com/office/drawing/2017/model3d" xmlns:o="urn:schemas-microsoft-com:office:office" xmlns:r="http://schemas.openxmlformats.org/officeDocument/2006/relationships" xmlns:m="http://schemas.openxmlformats.org/officeDocument/2006/math" xmlns:v="urn:schemas-microsoft-com:vml" xmlns:wp14="http://schemas.microsoft.com/office/word/2010/wordprocessingDrawing" xmlns:wp="http://schemas.openxmlformats.org/drawingml/2006/wordprocessingDrawing" xmlns:w10="urn:schemas-microsoft-com:office:word" xmlns:w="http://schemas.openxmlformats.org/wordprocessingml/2006/main" xmlns:w14="http://schemas.microsoft.com/office/word/2010/wordml" xmlns:w15="http://schemas.microsoft.com/office/word/2012/wordml" xmlns:w16cex="http://schemas.microsoft.com/office/word/2018/wordml/cex" xmlns:w16cid="http://schemas.microsoft.com/office/word/2016/wordml/cid" xmlns:w16="http://schemas.microsoft.com/office/word/2018/wordml" xmlns:w16sdtdh="http://schemas.microsoft.com/office/word/2020/wordml/sdtdatahash" xmlns:w16se="http://schemas.microsoft.com/office/word/2015/wordml/symex" xmlns:wpg="http://schemas.microsoft.com/office/word/2010/wordprocessingGroup" xmlns:wpi="http://schemas.microsoft.com/office/word/2010/wordprocessingInk" xmlns:wne="http://schemas.microsoft.com/office/word/2006/wordml" xmlns:wps="http://schemas.microsoft.com/office/word/2010/wordprocessingShape" mc:Ignorable="w14 w15 w16se w16cid w16 w16cex w16sdtdh wp14">
+  <w:abstractNum w:abstractNumId="0" w15:restartNumberingAfterBreak="0">
+    <w:nsid w:val="1D2C5430"/>
+    <w:multiLevelType w:val="hybridMultilevel"/>
+    <w:tmpl w:val="DA7EC5C2"/>
+    <w:lvl w:ilvl="0" w:tplc="04190001">
+      <w:start w:val="1"/>
+      <w:numFmt w:val="bullet"/>
+      <w:lvlText w:val=""/>
+      <w:lvlJc w:val="left"/>
+      <w:pPr>
+        <w:ind w:left="720" w:hanging="360"/>
+      </w:pPr>
+      <w:rPr>
+        <w:rFonts w:ascii="Symbol" w:hAnsi="Symbol" w:hint="default"/>
+      </w:rPr>
+    </w:lvl>
+    <w:lvl w:ilvl="1" w:tplc="04190003" w:tentative="1">
+      <w:start w:val="1"/>
+      <w:numFmt w:val="bullet"/>
+      <w:lvlText w:val="o"/>
+      <w:lvlJc w:val="left"/>
+      <w:pPr>
+        <w:ind w:left="1440" w:hanging="360"/>
+      </w:pPr>
+      <w:rPr>
+        <w:rFonts w:ascii="Courier New" w:hAnsi="Courier New" w:cs="Courier New" w:hint="default"/>
+      </w:rPr>
+    </w:lvl>
+    <w:lvl w:ilvl="2" w:tplc="04190005" w:tentative="1">
+      <w:start w:val="1"/>
+      <w:numFmt w:val="bullet"/>
+      <w:lvlText w:val=""/>
+      <w:lvlJc w:val="left"/>
+      <w:pPr>
+        <w:ind w:left="2160" w:hanging="360"/>
+      </w:pPr>
+      <w:rPr>
+        <w:rFonts w:ascii="Wingdings" w:hAnsi="Wingdings" w:hint="default"/>
+      </w:rPr>
+    </w:lvl>
+    <w:lvl w:ilvl="3" w:tplc="04190001" w:tentative="1">
+      <w:start w:val="1"/>
+      <w:numFmt w:val="bullet"/>
+      <w:lvlText w:val=""/>
+      <w:lvlJc w:val="left"/>
+      <w:pPr>
+        <w:ind w:left="2880" w:hanging="360"/>
+      </w:pPr>
+      <w:rPr>
+        <w:rFonts w:ascii="Symbol" w:hAnsi="Symbol" w:hint="default"/>
+      </w:rPr>
+    </w:lvl>
+    <w:lvl w:ilvl="4" w:tplc="04190003" w:tentative="1">
+      <w:start w:val="1"/>
+      <w:numFmt w:val="bullet"/>
+      <w:lvlText w:val="o"/>
+      <w:lvlJc w:val="left"/>
+      <w:pPr>
+        <w:ind w:left="3600" w:hanging="360"/>
+      </w:pPr>
+      <w:rPr>
+        <w:rFonts w:ascii="Courier New" w:hAnsi="Courier New" w:cs="Courier New" w:hint="default"/>
+      </w:rPr>
+    </w:lvl>
+    <w:lvl w:ilvl="5" w:tplc="04190005" w:tentative="1">
+      <w:start w:val="1"/>
+      <w:numFmt w:val="bullet"/>
+      <w:lvlText w:val=""/>
+      <w:lvlJc w:val="left"/>
+      <w:pPr>
+        <w:ind w:left="4320" w:hanging="360"/>
+      </w:pPr>
+      <w:rPr>
+        <w:rFonts w:ascii="Wingdings" w:hAnsi="Wingdings" w:hint="default"/>
+      </w:rPr>
+    </w:lvl>
+    <w:lvl w:ilvl="6" w:tplc="04190001" w:tentative="1">
+      <w:start w:val="1"/>
+      <w:numFmt w:val="bullet"/>
+      <w:lvlText w:val=""/>
+      <w:lvlJc w:val="left"/>
+      <w:pPr>
+        <w:ind w:left="5040" w:hanging="360"/>
+      </w:pPr>
+      <w:rPr>
+        <w:rFonts w:ascii="Symbol" w:hAnsi="Symbol" w:hint="default"/>
+      </w:rPr>
+    </w:lvl>
+    <w:lvl w:ilvl="7" w:tplc="04190003" w:tentative="1">
+      <w:start w:val="1"/>
+      <w:numFmt w:val="bullet"/>
+      <w:lvlText w:val="o"/>
+      <w:lvlJc w:val="left"/>
+      <w:pPr>
+        <w:ind w:left="5760" w:hanging="360"/>
+      </w:pPr>
+      <w:rPr>
+        <w:rFonts w:ascii="Courier New" w:hAnsi="Courier New" w:cs="Courier New" w:hint="default"/>
+      </w:rPr>
+    </w:lvl>
+    <w:lvl w:ilvl="8" w:tplc="04190005" w:tentative="1">
+      <w:start w:val="1"/>
+      <w:numFmt w:val="bullet"/>
+      <w:lvlText w:val=""/>
+      <w:lvlJc w:val="left"/>
+      <w:pPr>
+        <w:ind w:left="6480" w:hanging="360"/>
+      </w:pPr>
+      <w:rPr>
+        <w:rFonts w:ascii="Wingdings" w:hAnsi="Wingdings" w:hint="default"/>
+      </w:rPr>
+    </w:lvl>
+  </w:abstractNum>
+  <w:num w:numId="1">
+    <w:abstractNumId w:val="0"/>
+  </w:num>
+</w:numbering>
+</file>
+
 <file path=word/styles.xml><?xml version="1.0" encoding="utf-8"?>
-<w:styles xmlns:mc="http://schemas.openxmlformats.org/markup-compatibility/2006" xmlns:r="http://schemas.openxmlformats.org/officeDocument/2006/relationships" xmlns:w="http://schemas.openxmlformats.org/wordprocessingml/2006/main" xmlns:w14="http://schemas.microsoft.com/office/word/2010/wordml" xmlns:w15="http://schemas.microsoft.com/office/word/2012/wordml" xmlns:w16cex="http://schemas.microsoft.com/office/word/2018/wordml/cex" xmlns:w16cid="http://schemas.microsoft.com/office/word/2016/wordml/cid" xmlns:w16="http://schemas.microsoft.com/office/word/2018/wordml" xmlns:w16se="http://schemas.microsoft.com/office/word/2015/wordml/symex" mc:Ignorable="w14 w15 w16se w16cid w16 w16cex">
+<w:styles xmlns:mc="http://schemas.openxmlformats.org/markup-compatibility/2006" xmlns:r="http://schemas.openxmlformats.org/officeDocument/2006/relationships" xmlns:w="http://schemas.openxmlformats.org/wordprocessingml/2006/main" xmlns:w14="http://schemas.microsoft.com/office/word/2010/wordml" xmlns:w15="http://schemas.microsoft.com/office/word/2012/wordml" xmlns:w16cex="http://schemas.microsoft.com/office/word/2018/wordml/cex" xmlns:w16cid="http://schemas.microsoft.com/office/word/2016/wordml/cid" xmlns:w16="http://schemas.microsoft.com/office/word/2018/wordml" xmlns:w16sdtdh="http://schemas.microsoft.com/office/word/2020/wordml/sdtdatahash" xmlns:w16se="http://schemas.microsoft.com/office/word/2015/wordml/symex" mc:Ignorable="w14 w15 w16se w16cid w16 w16cex w16sdtdh">
   <w:docDefaults>
     <w:rPrDefault>
       <w:rPr>
@@ -1952,7 +2948,6 @@
   <w:style w:type="character" w:default="1" w:styleId="a0">
     <w:name w:val="Default Paragraph Font"/>
     <w:uiPriority w:val="1"/>
-    <w:semiHidden/>
     <w:unhideWhenUsed/>
   </w:style>
   <w:style w:type="table" w:default="1" w:styleId="a1">
@@ -1975,6 +2970,40 @@
     <w:uiPriority w:val="99"/>
     <w:semiHidden/>
     <w:unhideWhenUsed/>
+  </w:style>
+  <w:style w:type="character" w:styleId="a3">
+    <w:name w:val="Hyperlink"/>
+    <w:basedOn w:val="a0"/>
+    <w:uiPriority w:val="99"/>
+    <w:unhideWhenUsed/>
+    <w:rsid w:val="00151321"/>
+    <w:rPr>
+      <w:color w:val="0563C1" w:themeColor="hyperlink"/>
+      <w:u w:val="single"/>
+    </w:rPr>
+  </w:style>
+  <w:style w:type="character" w:styleId="a4">
+    <w:name w:val="Unresolved Mention"/>
+    <w:basedOn w:val="a0"/>
+    <w:uiPriority w:val="99"/>
+    <w:semiHidden/>
+    <w:unhideWhenUsed/>
+    <w:rsid w:val="00151321"/>
+    <w:rPr>
+      <w:color w:val="605E5C"/>
+      <w:shd w:val="clear" w:color="auto" w:fill="E1DFDD"/>
+    </w:rPr>
+  </w:style>
+  <w:style w:type="paragraph" w:styleId="a5">
+    <w:name w:val="List Paragraph"/>
+    <w:basedOn w:val="a"/>
+    <w:uiPriority w:val="34"/>
+    <w:qFormat/>
+    <w:rsid w:val="004C01C0"/>
+    <w:pPr>
+      <w:ind w:left="720"/>
+      <w:contextualSpacing/>
+    </w:pPr>
   </w:style>
 </w:styles>
 </file>

</xml_diff>

<commit_message>
Write about finding multiple roots for equations
</commit_message>
<xml_diff>
--- a/ItmoStars портфолио.docx
+++ b/ItmoStars портфолио.docx
@@ -209,7 +209,16 @@
           <w:sz w:val="24"/>
           <w:szCs w:val="24"/>
         </w:rPr>
-        <w:t xml:space="preserve">+79995163856 </w:t>
+        <w:t>+</w:t>
+      </w:r>
+      <w:proofErr w:type="gramStart"/>
+      <w:r>
+        <w:rPr>
+          <w:rFonts w:ascii="Times New Roman" w:hAnsi="Times New Roman" w:cs="Times New Roman"/>
+          <w:sz w:val="24"/>
+          <w:szCs w:val="24"/>
+        </w:rPr>
+        <w:t xml:space="preserve">79995163856 </w:t>
       </w:r>
       <w:r>
         <w:rPr>
@@ -219,6 +228,7 @@
         </w:rPr>
         <w:t>;</w:t>
       </w:r>
+      <w:proofErr w:type="gramEnd"/>
       <w:r>
         <w:rPr>
           <w:rFonts w:ascii="Times New Roman" w:hAnsi="Times New Roman" w:cs="Times New Roman"/>
@@ -1032,6 +1042,7 @@
         </w:rPr>
         <w:t>(</w:t>
       </w:r>
+      <w:proofErr w:type="gramStart"/>
       <w:r>
         <w:rPr>
           <w:rFonts w:ascii="Times New Roman" w:hAnsi="Times New Roman" w:cs="Times New Roman"/>
@@ -1046,7 +1057,16 @@
           <w:sz w:val="24"/>
           <w:szCs w:val="24"/>
         </w:rPr>
-        <w:t xml:space="preserve">) </w:t>
+        <w:t>)</w:t>
+      </w:r>
+      <w:proofErr w:type="gramEnd"/>
+      <w:r>
+        <w:rPr>
+          <w:rFonts w:ascii="Times New Roman" w:hAnsi="Times New Roman" w:cs="Times New Roman"/>
+          <w:sz w:val="24"/>
+          <w:szCs w:val="24"/>
+        </w:rPr>
+        <w:t xml:space="preserve"> </w:t>
       </w:r>
       <w:r>
         <w:rPr>
@@ -1971,243 +1991,6 @@
       <w:pPr>
         <w:rPr>
           <w:rFonts w:ascii="Times New Roman" w:hAnsi="Times New Roman" w:cs="Times New Roman"/>
-          <w:sz w:val="24"/>
-          <w:szCs w:val="24"/>
-          <w:u w:val="single"/>
-        </w:rPr>
-      </w:pPr>
-      <w:r>
-        <w:rPr>
-          <w:rFonts w:ascii="Times New Roman" w:hAnsi="Times New Roman" w:cs="Times New Roman"/>
-          <w:sz w:val="24"/>
-          <w:szCs w:val="24"/>
-          <w:u w:val="single"/>
-        </w:rPr>
-        <w:t>_____________________________________________________________________________</w:t>
-      </w:r>
-    </w:p>
-    <w:p>
-      <w:pPr>
-        <w:rPr>
-          <w:rFonts w:ascii="Times New Roman" w:hAnsi="Times New Roman" w:cs="Times New Roman"/>
-          <w:sz w:val="24"/>
-          <w:szCs w:val="24"/>
-          <w:u w:val="single"/>
-        </w:rPr>
-      </w:pPr>
-      <w:r>
-        <w:rPr>
-          <w:rFonts w:ascii="Times New Roman" w:hAnsi="Times New Roman" w:cs="Times New Roman"/>
-          <w:sz w:val="24"/>
-          <w:szCs w:val="24"/>
-          <w:u w:val="single"/>
-        </w:rPr>
-        <w:t>_____________________________________________________________________________</w:t>
-      </w:r>
-    </w:p>
-    <w:p>
-      <w:pPr>
-        <w:rPr>
-          <w:rFonts w:ascii="Times New Roman" w:hAnsi="Times New Roman" w:cs="Times New Roman"/>
-          <w:sz w:val="24"/>
-          <w:szCs w:val="24"/>
-          <w:u w:val="single"/>
-        </w:rPr>
-      </w:pPr>
-      <w:r>
-        <w:rPr>
-          <w:rFonts w:ascii="Times New Roman" w:hAnsi="Times New Roman" w:cs="Times New Roman"/>
-          <w:sz w:val="24"/>
-          <w:szCs w:val="24"/>
-          <w:u w:val="single"/>
-        </w:rPr>
-        <w:t>_____________________________________________________________________________</w:t>
-      </w:r>
-    </w:p>
-    <w:p>
-      <w:pPr>
-        <w:rPr>
-          <w:rFonts w:ascii="Times New Roman" w:hAnsi="Times New Roman" w:cs="Times New Roman"/>
-          <w:sz w:val="24"/>
-          <w:szCs w:val="24"/>
-          <w:u w:val="single"/>
-        </w:rPr>
-      </w:pPr>
-      <w:r>
-        <w:rPr>
-          <w:rFonts w:ascii="Times New Roman" w:hAnsi="Times New Roman" w:cs="Times New Roman"/>
-          <w:sz w:val="24"/>
-          <w:szCs w:val="24"/>
-          <w:u w:val="single"/>
-        </w:rPr>
-        <w:t>_____________________________________________________________________________</w:t>
-      </w:r>
-    </w:p>
-    <w:p>
-      <w:pPr>
-        <w:rPr>
-          <w:rFonts w:ascii="Times New Roman" w:hAnsi="Times New Roman" w:cs="Times New Roman"/>
-          <w:sz w:val="24"/>
-          <w:szCs w:val="24"/>
-          <w:u w:val="single"/>
-        </w:rPr>
-      </w:pPr>
-      <w:r>
-        <w:rPr>
-          <w:rFonts w:ascii="Times New Roman" w:hAnsi="Times New Roman" w:cs="Times New Roman"/>
-          <w:sz w:val="24"/>
-          <w:szCs w:val="24"/>
-          <w:u w:val="single"/>
-        </w:rPr>
-        <w:lastRenderedPageBreak/>
-        <w:t>_____________________________________________________________________________</w:t>
-      </w:r>
-    </w:p>
-    <w:p>
-      <w:pPr>
-        <w:rPr>
-          <w:rFonts w:ascii="Times New Roman" w:hAnsi="Times New Roman" w:cs="Times New Roman"/>
-          <w:sz w:val="24"/>
-          <w:szCs w:val="24"/>
-          <w:u w:val="single"/>
-        </w:rPr>
-      </w:pPr>
-      <w:r>
-        <w:rPr>
-          <w:rFonts w:ascii="Times New Roman" w:hAnsi="Times New Roman" w:cs="Times New Roman"/>
-          <w:sz w:val="24"/>
-          <w:szCs w:val="24"/>
-          <w:u w:val="single"/>
-        </w:rPr>
-        <w:t>_____________________________________________________________________________</w:t>
-      </w:r>
-    </w:p>
-    <w:p>
-      <w:pPr>
-        <w:rPr>
-          <w:rFonts w:ascii="Times New Roman" w:hAnsi="Times New Roman" w:cs="Times New Roman"/>
-          <w:sz w:val="24"/>
-          <w:szCs w:val="24"/>
-        </w:rPr>
-      </w:pPr>
-    </w:p>
-    <w:p>
-      <w:pPr>
-        <w:rPr>
-          <w:rFonts w:ascii="Times New Roman" w:hAnsi="Times New Roman" w:cs="Times New Roman"/>
-          <w:sz w:val="24"/>
-          <w:szCs w:val="24"/>
-        </w:rPr>
-      </w:pPr>
-      <w:r>
-        <w:rPr>
-          <w:rFonts w:ascii="Times New Roman" w:hAnsi="Times New Roman" w:cs="Times New Roman"/>
-          <w:sz w:val="24"/>
-          <w:szCs w:val="24"/>
-        </w:rPr>
-        <w:t>Ссылки, в т. ч. на иллюстрации:</w:t>
-      </w:r>
-    </w:p>
-    <w:p>
-      <w:pPr>
-        <w:rPr>
-          <w:rFonts w:ascii="Times New Roman" w:hAnsi="Times New Roman" w:cs="Times New Roman"/>
-          <w:sz w:val="24"/>
-          <w:szCs w:val="24"/>
-        </w:rPr>
-      </w:pPr>
-      <w:r>
-        <w:rPr>
-          <w:rFonts w:ascii="Times New Roman" w:hAnsi="Times New Roman" w:cs="Times New Roman"/>
-          <w:sz w:val="24"/>
-          <w:szCs w:val="24"/>
-        </w:rPr>
-        <w:t>1.</w:t>
-      </w:r>
-      <w:r>
-        <w:rPr>
-          <w:rFonts w:ascii="Times New Roman" w:hAnsi="Times New Roman" w:cs="Times New Roman"/>
-          <w:sz w:val="24"/>
-          <w:szCs w:val="24"/>
-        </w:rPr>
-        <w:tab/>
-        <w:t>_________________________________________</w:t>
-      </w:r>
-    </w:p>
-    <w:p>
-      <w:pPr>
-        <w:rPr>
-          <w:rFonts w:ascii="Times New Roman" w:hAnsi="Times New Roman" w:cs="Times New Roman"/>
-          <w:sz w:val="24"/>
-          <w:szCs w:val="24"/>
-        </w:rPr>
-      </w:pPr>
-      <w:r>
-        <w:rPr>
-          <w:rFonts w:ascii="Times New Roman" w:hAnsi="Times New Roman" w:cs="Times New Roman"/>
-          <w:sz w:val="24"/>
-          <w:szCs w:val="24"/>
-        </w:rPr>
-        <w:t>2.</w:t>
-      </w:r>
-      <w:r>
-        <w:rPr>
-          <w:rFonts w:ascii="Times New Roman" w:hAnsi="Times New Roman" w:cs="Times New Roman"/>
-          <w:sz w:val="24"/>
-          <w:szCs w:val="24"/>
-        </w:rPr>
-        <w:tab/>
-        <w:t>_________________________________________</w:t>
-      </w:r>
-    </w:p>
-    <w:p>
-      <w:pPr>
-        <w:rPr>
-          <w:rFonts w:ascii="Times New Roman" w:hAnsi="Times New Roman" w:cs="Times New Roman"/>
-          <w:sz w:val="24"/>
-          <w:szCs w:val="24"/>
-        </w:rPr>
-      </w:pPr>
-      <w:r>
-        <w:rPr>
-          <w:rFonts w:ascii="Times New Roman" w:hAnsi="Times New Roman" w:cs="Times New Roman"/>
-          <w:sz w:val="24"/>
-          <w:szCs w:val="24"/>
-        </w:rPr>
-        <w:t>3.</w:t>
-      </w:r>
-      <w:r>
-        <w:rPr>
-          <w:rFonts w:ascii="Times New Roman" w:hAnsi="Times New Roman" w:cs="Times New Roman"/>
-          <w:sz w:val="24"/>
-          <w:szCs w:val="24"/>
-        </w:rPr>
-        <w:tab/>
-        <w:t>_________________________________________</w:t>
-      </w:r>
-    </w:p>
-    <w:p>
-      <w:pPr>
-        <w:rPr>
-          <w:rFonts w:ascii="Times New Roman" w:hAnsi="Times New Roman" w:cs="Times New Roman"/>
-          <w:sz w:val="24"/>
-          <w:szCs w:val="24"/>
-        </w:rPr>
-      </w:pPr>
-      <w:r>
-        <w:rPr>
-          <w:rFonts w:ascii="Times New Roman" w:hAnsi="Times New Roman" w:cs="Times New Roman"/>
-          <w:sz w:val="24"/>
-          <w:szCs w:val="24"/>
-        </w:rPr>
-        <w:br w:type="page"/>
-      </w:r>
-    </w:p>
-    <w:p>
-      <w:pPr>
-        <w:jc w:val="center"/>
-        <w:rPr>
-          <w:rFonts w:ascii="Times New Roman" w:hAnsi="Times New Roman" w:cs="Times New Roman"/>
           <w:b/>
           <w:bCs/>
           <w:sz w:val="24"/>
@@ -2222,13 +2005,80 @@
           <w:sz w:val="24"/>
           <w:szCs w:val="24"/>
         </w:rPr>
+        <w:br w:type="page"/>
+      </w:r>
+    </w:p>
+    <w:p>
+      <w:pPr>
+        <w:jc w:val="center"/>
+        <w:rPr>
+          <w:rFonts w:ascii="Times New Roman" w:hAnsi="Times New Roman" w:cs="Times New Roman"/>
+          <w:sz w:val="24"/>
+          <w:szCs w:val="24"/>
+          <w:u w:val="single"/>
+        </w:rPr>
+      </w:pPr>
+      <w:r>
+        <w:rPr>
+          <w:rFonts w:ascii="Times New Roman" w:hAnsi="Times New Roman" w:cs="Times New Roman"/>
+          <w:b/>
+          <w:bCs/>
+          <w:sz w:val="24"/>
+          <w:szCs w:val="24"/>
+        </w:rPr>
         <w:lastRenderedPageBreak/>
         <w:t>Мотивационное письмо</w:t>
       </w:r>
     </w:p>
     <w:p>
       <w:pPr>
-        <w:jc w:val="center"/>
+        <w:rPr>
+          <w:rFonts w:ascii="Times New Roman" w:hAnsi="Times New Roman" w:cs="Times New Roman"/>
+          <w:sz w:val="24"/>
+          <w:szCs w:val="24"/>
+        </w:rPr>
+      </w:pPr>
+      <w:r>
+        <w:rPr>
+          <w:rFonts w:ascii="Times New Roman" w:hAnsi="Times New Roman" w:cs="Times New Roman"/>
+          <w:sz w:val="24"/>
+          <w:szCs w:val="24"/>
+        </w:rPr>
+        <w:t xml:space="preserve">1. </w:t>
+      </w:r>
+      <w:r>
+        <w:rPr>
+          <w:rFonts w:ascii="Times New Roman" w:hAnsi="Times New Roman" w:cs="Times New Roman"/>
+        </w:rPr>
+        <w:t>Информатика и программирование</w:t>
+      </w:r>
+      <w:r>
+        <w:rPr>
+          <w:rFonts w:ascii="Times New Roman" w:hAnsi="Times New Roman" w:cs="Times New Roman"/>
+        </w:rPr>
+        <w:t xml:space="preserve"> (</w:t>
+      </w:r>
+      <w:r>
+        <w:rPr>
+          <w:rFonts w:ascii="Times New Roman" w:hAnsi="Times New Roman" w:cs="Times New Roman"/>
+        </w:rPr>
+        <w:t>01.03.02</w:t>
+      </w:r>
+      <w:r>
+        <w:rPr>
+          <w:rFonts w:ascii="Times New Roman" w:hAnsi="Times New Roman" w:cs="Times New Roman"/>
+        </w:rPr>
+        <w:t xml:space="preserve"> — Прикладная Математика и Информатика</w:t>
+      </w:r>
+      <w:r>
+        <w:rPr>
+          <w:rFonts w:ascii="Times New Roman" w:hAnsi="Times New Roman" w:cs="Times New Roman"/>
+        </w:rPr>
+        <w:t>)</w:t>
+      </w:r>
+    </w:p>
+    <w:p>
+      <w:pPr>
         <w:rPr>
           <w:rFonts w:ascii="Times New Roman" w:hAnsi="Times New Roman" w:cs="Times New Roman"/>
           <w:i/>
@@ -2245,95 +2095,6 @@
           <w:sz w:val="20"/>
           <w:szCs w:val="20"/>
         </w:rPr>
-        <w:t>(Начинать с новой страницы вместе с заголовком)</w:t>
-      </w:r>
-    </w:p>
-    <w:p>
-      <w:pPr>
-        <w:rPr>
-          <w:rFonts w:ascii="Times New Roman" w:hAnsi="Times New Roman" w:cs="Times New Roman"/>
-          <w:i/>
-          <w:iCs/>
-          <w:sz w:val="20"/>
-          <w:szCs w:val="20"/>
-        </w:rPr>
-      </w:pPr>
-      <w:r>
-        <w:rPr>
-          <w:rFonts w:ascii="Times New Roman" w:hAnsi="Times New Roman" w:cs="Times New Roman"/>
-          <w:i/>
-          <w:iCs/>
-          <w:sz w:val="20"/>
-          <w:szCs w:val="20"/>
-        </w:rPr>
-        <w:t>Пожалуйста, укажите одну образовательную программу бакалавриата либо программу подготовки научно-педагогических кадров в аспирантуре Университета ИТМО, на которой Вы бы хотели обучаться:</w:t>
-      </w:r>
-    </w:p>
-    <w:p>
-      <w:pPr>
-        <w:rPr>
-          <w:rFonts w:ascii="Times New Roman" w:hAnsi="Times New Roman" w:cs="Times New Roman"/>
-          <w:sz w:val="24"/>
-          <w:szCs w:val="24"/>
-        </w:rPr>
-      </w:pPr>
-      <w:r>
-        <w:rPr>
-          <w:rFonts w:ascii="Times New Roman" w:hAnsi="Times New Roman" w:cs="Times New Roman"/>
-          <w:sz w:val="24"/>
-          <w:szCs w:val="24"/>
-        </w:rPr>
-        <w:t xml:space="preserve">1. </w:t>
-      </w:r>
-      <w:r>
-        <w:rPr>
-          <w:rFonts w:ascii="Times New Roman" w:hAnsi="Times New Roman" w:cs="Times New Roman"/>
-        </w:rPr>
-        <w:t>Информатика и программирование</w:t>
-      </w:r>
-      <w:r>
-        <w:rPr>
-          <w:rFonts w:ascii="Times New Roman" w:hAnsi="Times New Roman" w:cs="Times New Roman"/>
-        </w:rPr>
-        <w:t xml:space="preserve"> (</w:t>
-      </w:r>
-      <w:r>
-        <w:rPr>
-          <w:rFonts w:ascii="Times New Roman" w:hAnsi="Times New Roman" w:cs="Times New Roman"/>
-        </w:rPr>
-        <w:t>01.03.02</w:t>
-      </w:r>
-      <w:r>
-        <w:rPr>
-          <w:rFonts w:ascii="Times New Roman" w:hAnsi="Times New Roman" w:cs="Times New Roman"/>
-        </w:rPr>
-        <w:t xml:space="preserve"> — Прикладная Математика и Информатика</w:t>
-      </w:r>
-      <w:r>
-        <w:rPr>
-          <w:rFonts w:ascii="Times New Roman" w:hAnsi="Times New Roman" w:cs="Times New Roman"/>
-        </w:rPr>
-        <w:t>)</w:t>
-      </w:r>
-    </w:p>
-    <w:p>
-      <w:pPr>
-        <w:rPr>
-          <w:rFonts w:ascii="Times New Roman" w:hAnsi="Times New Roman" w:cs="Times New Roman"/>
-          <w:i/>
-          <w:iCs/>
-          <w:sz w:val="20"/>
-          <w:szCs w:val="20"/>
-        </w:rPr>
-      </w:pPr>
-      <w:r>
-        <w:rPr>
-          <w:rFonts w:ascii="Times New Roman" w:hAnsi="Times New Roman" w:cs="Times New Roman"/>
-          <w:i/>
-          <w:iCs/>
-          <w:sz w:val="20"/>
-          <w:szCs w:val="20"/>
-        </w:rPr>
         <w:t>Ниже должен идти текст непосредственно мотивационного письма</w:t>
       </w:r>
     </w:p>
@@ -2514,6 +2275,7 @@
           <w:rFonts w:ascii="Times New Roman" w:hAnsi="Times New Roman" w:cs="Times New Roman"/>
           <w:sz w:val="24"/>
           <w:szCs w:val="24"/>
+          <w:lang w:val="en-US"/>
         </w:rPr>
       </w:pPr>
       <w:r>

</xml_diff>